<commit_message>
Updated UML to current code and added it to Connect4 section of the report
</commit_message>
<xml_diff>
--- a/documents/Interim Report.docx
+++ b/documents/Interim Report.docx
@@ -375,23 +375,7 @@
           <w:sz w:val="24"/>
           <w:szCs w:val="24"/>
         </w:rPr>
-        <w:t xml:space="preserve">There are </w:t>
-      </w:r>
-      <w:proofErr w:type="gramStart"/>
-      <w:r>
-        <w:rPr>
-          <w:sz w:val="24"/>
-          <w:szCs w:val="24"/>
-        </w:rPr>
-        <w:t>a number of</w:t>
-      </w:r>
-      <w:proofErr w:type="gramEnd"/>
-      <w:r>
-        <w:rPr>
-          <w:sz w:val="24"/>
-          <w:szCs w:val="24"/>
-        </w:rPr>
-        <w:t xml:space="preserve"> different algorithms you can use to solve the bandit problem, however, the efficiency of some of them compared to other, better, algorithms are lacking. </w:t>
+        <w:t xml:space="preserve">There are a number of different algorithms you can use to solve the bandit problem, however, the efficiency of some of them compared to other, better, algorithms are lacking. </w:t>
       </w:r>
     </w:p>
     <w:p>
@@ -453,23 +437,7 @@
           <w:sz w:val="24"/>
           <w:szCs w:val="24"/>
         </w:rPr>
-        <w:t xml:space="preserve">Another inefficient, naïve algorithm would be Exploit Only, which is </w:t>
-      </w:r>
-      <w:proofErr w:type="gramStart"/>
-      <w:r>
-        <w:rPr>
-          <w:sz w:val="24"/>
-          <w:szCs w:val="24"/>
-        </w:rPr>
-        <w:t>similar to</w:t>
-      </w:r>
-      <w:proofErr w:type="gramEnd"/>
-      <w:r>
-        <w:rPr>
-          <w:sz w:val="24"/>
-          <w:szCs w:val="24"/>
-        </w:rPr>
-        <w:t xml:space="preserve"> Explore Only where it does only one-half of the explore/exploit in the problem. </w:t>
+        <w:t xml:space="preserve">Another inefficient, naïve algorithm would be Exploit Only, which is similar to Explore Only where it does only one-half of the explore/exploit in the problem. </w:t>
       </w:r>
     </w:p>
     <w:p>
@@ -1032,80 +1000,7 @@
           <w:sz w:val="24"/>
           <w:szCs w:val="24"/>
         </w:rPr>
-        <w:t xml:space="preserve">The coding for this proof of concept started with the UML design above. We have the </w:t>
-      </w:r>
-      <w:proofErr w:type="spellStart"/>
-      <w:r>
-        <w:rPr>
-          <w:sz w:val="24"/>
-          <w:szCs w:val="24"/>
-        </w:rPr>
-        <w:t>BanditArm</w:t>
-      </w:r>
-      <w:proofErr w:type="spellEnd"/>
-      <w:r>
-        <w:rPr>
-          <w:sz w:val="24"/>
-          <w:szCs w:val="24"/>
-        </w:rPr>
-        <w:t xml:space="preserve"> class that creates instances of the arms equipped with points and numbers of visits and some methods to get and set variables. These arms represent the restaurants in the example used above. Then, we have the four </w:t>
-      </w:r>
-      <w:proofErr w:type="spellStart"/>
-      <w:r>
-        <w:rPr>
-          <w:sz w:val="24"/>
-          <w:szCs w:val="24"/>
-        </w:rPr>
-        <w:t>BanditSolver</w:t>
-      </w:r>
-      <w:proofErr w:type="spellEnd"/>
-      <w:proofErr w:type="gramStart"/>
-      <w:r>
-        <w:rPr>
-          <w:sz w:val="24"/>
-          <w:szCs w:val="24"/>
-        </w:rPr>
-        <w:t>…(</w:t>
-      </w:r>
-      <w:proofErr w:type="gramEnd"/>
-      <w:r>
-        <w:rPr>
-          <w:sz w:val="24"/>
-          <w:szCs w:val="24"/>
-        </w:rPr>
-        <w:t xml:space="preserve">) classes that represent the four different algorithms used to solve the bandit problem. In this basic version of the UML </w:t>
-      </w:r>
-      <w:proofErr w:type="gramStart"/>
-      <w:r>
-        <w:rPr>
-          <w:sz w:val="24"/>
-          <w:szCs w:val="24"/>
-        </w:rPr>
-        <w:t>all of</w:t>
-      </w:r>
-      <w:proofErr w:type="gramEnd"/>
-      <w:r>
-        <w:rPr>
-          <w:sz w:val="24"/>
-          <w:szCs w:val="24"/>
-        </w:rPr>
-        <w:t xml:space="preserve"> the classes had the same basic variables and methods that later changed as I coded. Finally, we have the main class that initialises </w:t>
-      </w:r>
-      <w:proofErr w:type="gramStart"/>
-      <w:r>
-        <w:rPr>
-          <w:sz w:val="24"/>
-          <w:szCs w:val="24"/>
-        </w:rPr>
-        <w:t>all of</w:t>
-      </w:r>
-      <w:proofErr w:type="gramEnd"/>
-      <w:r>
-        <w:rPr>
-          <w:sz w:val="24"/>
-          <w:szCs w:val="24"/>
-        </w:rPr>
-        <w:t xml:space="preserve"> the classes and sets up the arms and prints out the results of running each solver class. </w:t>
+        <w:t xml:space="preserve">The coding for this proof of concept started with the UML design above. We have the BanditArm class that creates instances of the arms equipped with points and numbers of visits and some methods to get and set variables. These arms represent the restaurants in the example used above. Then, we have the four BanditSolver…() classes that represent the four different algorithms used to solve the bandit problem. In this basic version of the UML all of the classes had the same basic variables and methods that later changed as I coded. Finally, we have the main class that initialises all of the classes and sets up the arms and prints out the results of running each solver class. </w:t>
       </w:r>
     </w:p>
     <w:p>
@@ -1198,80 +1093,7 @@
           <w:sz w:val="24"/>
           <w:szCs w:val="24"/>
         </w:rPr>
-        <w:t xml:space="preserve">Above is the final version of the UML that copies the exact layout of the final code for the proof of concept. The main structure change was in the solver classes, the original UML had two classes for </w:t>
-      </w:r>
-      <w:proofErr w:type="spellStart"/>
-      <w:proofErr w:type="gramStart"/>
-      <w:r>
-        <w:rPr>
-          <w:sz w:val="24"/>
-          <w:szCs w:val="24"/>
-        </w:rPr>
-        <w:t>selectArm</w:t>
-      </w:r>
-      <w:proofErr w:type="spellEnd"/>
-      <w:r>
-        <w:rPr>
-          <w:sz w:val="24"/>
-          <w:szCs w:val="24"/>
-        </w:rPr>
-        <w:t>(</w:t>
-      </w:r>
-      <w:proofErr w:type="gramEnd"/>
-      <w:r>
-        <w:rPr>
-          <w:sz w:val="24"/>
-          <w:szCs w:val="24"/>
-        </w:rPr>
-        <w:t xml:space="preserve">) and </w:t>
-      </w:r>
-      <w:proofErr w:type="spellStart"/>
-      <w:r>
-        <w:rPr>
-          <w:sz w:val="24"/>
-          <w:szCs w:val="24"/>
-        </w:rPr>
-        <w:t>updateArm</w:t>
-      </w:r>
-      <w:proofErr w:type="spellEnd"/>
-      <w:r>
-        <w:rPr>
-          <w:sz w:val="24"/>
-          <w:szCs w:val="24"/>
-        </w:rPr>
-        <w:t xml:space="preserve">(), however I decided to break this down further into three classes, </w:t>
-      </w:r>
-      <w:proofErr w:type="spellStart"/>
-      <w:r>
-        <w:rPr>
-          <w:sz w:val="24"/>
-          <w:szCs w:val="24"/>
-        </w:rPr>
-        <w:t>selectArm</w:t>
-      </w:r>
-      <w:proofErr w:type="spellEnd"/>
-      <w:r>
-        <w:rPr>
-          <w:sz w:val="24"/>
-          <w:szCs w:val="24"/>
-        </w:rPr>
-        <w:t xml:space="preserve">(), round() and </w:t>
-      </w:r>
-      <w:proofErr w:type="spellStart"/>
-      <w:r>
-        <w:rPr>
-          <w:sz w:val="24"/>
-          <w:szCs w:val="24"/>
-        </w:rPr>
-        <w:t>runRound</w:t>
-      </w:r>
-      <w:proofErr w:type="spellEnd"/>
-      <w:r>
-        <w:rPr>
-          <w:sz w:val="24"/>
-          <w:szCs w:val="24"/>
-        </w:rPr>
-        <w:t xml:space="preserve">(). </w:t>
+        <w:t xml:space="preserve">Above is the final version of the UML that copies the exact layout of the final code for the proof of concept. The main structure change was in the solver classes, the original UML had two classes for selectArm() and updateArm(), however I decided to break this down further into three classes, selectArm(), round() and runRound(). </w:t>
       </w:r>
     </w:p>
     <w:p>
@@ -1286,89 +1108,7 @@
           <w:sz w:val="24"/>
           <w:szCs w:val="24"/>
         </w:rPr>
-        <w:t xml:space="preserve">I chose to do this because I thought I was a better general fit for all the different algorithms. </w:t>
-      </w:r>
-      <w:proofErr w:type="spellStart"/>
-      <w:proofErr w:type="gramStart"/>
-      <w:r>
-        <w:rPr>
-          <w:sz w:val="24"/>
-          <w:szCs w:val="24"/>
-        </w:rPr>
-        <w:t>selectArm</w:t>
-      </w:r>
-      <w:proofErr w:type="spellEnd"/>
-      <w:r>
-        <w:rPr>
-          <w:sz w:val="24"/>
-          <w:szCs w:val="24"/>
-        </w:rPr>
-        <w:t>(</w:t>
-      </w:r>
-      <w:proofErr w:type="gramEnd"/>
-      <w:r>
-        <w:rPr>
-          <w:sz w:val="24"/>
-          <w:szCs w:val="24"/>
-        </w:rPr>
-        <w:t xml:space="preserve">) contains the code for the actual algorithm within each arm. </w:t>
-      </w:r>
-      <w:proofErr w:type="gramStart"/>
-      <w:r>
-        <w:rPr>
-          <w:sz w:val="24"/>
-          <w:szCs w:val="24"/>
-        </w:rPr>
-        <w:t>round(</w:t>
-      </w:r>
-      <w:proofErr w:type="gramEnd"/>
-      <w:r>
-        <w:rPr>
-          <w:sz w:val="24"/>
-          <w:szCs w:val="24"/>
-        </w:rPr>
-        <w:t xml:space="preserve">) simple runs </w:t>
-      </w:r>
-      <w:proofErr w:type="spellStart"/>
-      <w:r>
-        <w:rPr>
-          <w:sz w:val="24"/>
-          <w:szCs w:val="24"/>
-        </w:rPr>
-        <w:t>selectArm</w:t>
-      </w:r>
-      <w:proofErr w:type="spellEnd"/>
-      <w:r>
-        <w:rPr>
-          <w:sz w:val="24"/>
-          <w:szCs w:val="24"/>
-        </w:rPr>
-        <w:t xml:space="preserve">() and then increments the visits on the arm and adds the points to the total points. And </w:t>
-      </w:r>
-      <w:proofErr w:type="spellStart"/>
-      <w:proofErr w:type="gramStart"/>
-      <w:r>
-        <w:rPr>
-          <w:sz w:val="24"/>
-          <w:szCs w:val="24"/>
-        </w:rPr>
-        <w:t>runRound</w:t>
-      </w:r>
-      <w:proofErr w:type="spellEnd"/>
-      <w:r>
-        <w:rPr>
-          <w:sz w:val="24"/>
-          <w:szCs w:val="24"/>
-        </w:rPr>
-        <w:t>(</w:t>
-      </w:r>
-      <w:proofErr w:type="gramEnd"/>
-      <w:r>
-        <w:rPr>
-          <w:sz w:val="24"/>
-          <w:szCs w:val="24"/>
-        </w:rPr>
-        <w:t xml:space="preserve">) checks whether the current round is equal to the total number of rounds before running another round. </w:t>
+        <w:t xml:space="preserve">I chose to do this because I thought I was a better general fit for all the different algorithms. selectArm() contains the code for the actual algorithm within each arm. round() simple runs selectArm() and then increments the visits on the arm and adds the points to the total points. And runRound() checks whether the current round is equal to the total number of rounds before running another round. </w:t>
       </w:r>
     </w:p>
     <w:p>
@@ -1383,32 +1123,7 @@
           <w:sz w:val="24"/>
           <w:szCs w:val="24"/>
         </w:rPr>
-        <w:t xml:space="preserve">Aside from the main structure changes more changes were made on a class basis, depending on what the algorithms needed. Such as the E variable for the E-Greedy class, </w:t>
-      </w:r>
-      <w:proofErr w:type="spellStart"/>
-      <w:proofErr w:type="gramStart"/>
-      <w:r>
-        <w:rPr>
-          <w:sz w:val="24"/>
-          <w:szCs w:val="24"/>
-        </w:rPr>
-        <w:t>firstRound</w:t>
-      </w:r>
-      <w:proofErr w:type="spellEnd"/>
-      <w:r>
-        <w:rPr>
-          <w:sz w:val="24"/>
-          <w:szCs w:val="24"/>
-        </w:rPr>
-        <w:t>(</w:t>
-      </w:r>
-      <w:proofErr w:type="gramEnd"/>
-      <w:r>
-        <w:rPr>
-          <w:sz w:val="24"/>
-          <w:szCs w:val="24"/>
-        </w:rPr>
-        <w:t xml:space="preserve">) for the exploit only class and random was implemented for the explore only and E-Greedy class. </w:t>
+        <w:t xml:space="preserve">Aside from the main structure changes more changes were made on a class basis, depending on what the algorithms needed. Such as the E variable for the E-Greedy class, firstRound() for the exploit only class and random was implemented for the explore only and E-Greedy class. </w:t>
       </w:r>
     </w:p>
     <w:p>
@@ -21704,23 +21419,7 @@
           <w:sz w:val="24"/>
           <w:szCs w:val="24"/>
         </w:rPr>
-        <w:t xml:space="preserve">The Upper-Confidence-Bound (UCB) algorithm is the best performing algorithm, over all the tests it was near-perfect scoring over all the runs. This is a great algorithm that weighs the values of each arm before choosing, not leaving it to random chance or external values. The test that this algorithm faltered on was test 6, where the deviance values were greatly increased, but even then, its lowest value was about half of the max, and </w:t>
-      </w:r>
-      <w:proofErr w:type="gramStart"/>
-      <w:r>
-        <w:rPr>
-          <w:sz w:val="24"/>
-          <w:szCs w:val="24"/>
-        </w:rPr>
-        <w:t>all of</w:t>
-      </w:r>
-      <w:proofErr w:type="gramEnd"/>
-      <w:r>
-        <w:rPr>
-          <w:sz w:val="24"/>
-          <w:szCs w:val="24"/>
-        </w:rPr>
-        <w:t xml:space="preserve"> the algorithms seemed to struggle with this test. </w:t>
+        <w:t xml:space="preserve">The Upper-Confidence-Bound (UCB) algorithm is the best performing algorithm, over all the tests it was near-perfect scoring over all the runs. This is a great algorithm that weighs the values of each arm before choosing, not leaving it to random chance or external values. The test that this algorithm faltered on was test 6, where the deviance values were greatly increased, but even then, its lowest value was about half of the max, and all of the algorithms seemed to struggle with this test. </w:t>
       </w:r>
     </w:p>
     <w:p>
@@ -21927,7 +21626,6 @@
         <w:shd w:val="clear" w:color="auto" w:fill="DAE9F7" w:themeFill="text2" w:themeFillTint="1A"/>
       </w:pPr>
       <w:r>
-        <w:lastRenderedPageBreak/>
         <w:t>Code</w:t>
       </w:r>
     </w:p>
@@ -21973,7 +21671,48 @@
         </w:drawing>
       </w:r>
     </w:p>
-    <w:p/>
+    <w:p>
+      <w:r>
+        <w:rPr>
+          <w:noProof/>
+        </w:rPr>
+        <w:drawing>
+          <wp:inline distT="0" distB="0" distL="0" distR="0" wp14:anchorId="0FF02F7F" wp14:editId="555FBA32">
+            <wp:extent cx="4867275" cy="4105275"/>
+            <wp:effectExtent l="0" t="0" r="9525" b="9525"/>
+            <wp:docPr id="1295921927" name="Picture 1" descr="A screenshot of a computer program&#10;&#10;Description automatically generated"/>
+            <wp:cNvGraphicFramePr>
+              <a:graphicFrameLocks xmlns:a="http://schemas.openxmlformats.org/drawingml/2006/main" noChangeAspect="1"/>
+            </wp:cNvGraphicFramePr>
+            <a:graphic xmlns:a="http://schemas.openxmlformats.org/drawingml/2006/main">
+              <a:graphicData uri="http://schemas.openxmlformats.org/drawingml/2006/picture">
+                <pic:pic xmlns:pic="http://schemas.openxmlformats.org/drawingml/2006/picture">
+                  <pic:nvPicPr>
+                    <pic:cNvPr id="1295921927" name="Picture 1" descr="A screenshot of a computer program&#10;&#10;Description automatically generated"/>
+                    <pic:cNvPicPr/>
+                  </pic:nvPicPr>
+                  <pic:blipFill>
+                    <a:blip r:embed="rId9"/>
+                    <a:stretch>
+                      <a:fillRect/>
+                    </a:stretch>
+                  </pic:blipFill>
+                  <pic:spPr>
+                    <a:xfrm>
+                      <a:off x="0" y="0"/>
+                      <a:ext cx="4867275" cy="4105275"/>
+                    </a:xfrm>
+                    <a:prstGeom prst="rect">
+                      <a:avLst/>
+                    </a:prstGeom>
+                  </pic:spPr>
+                </pic:pic>
+              </a:graphicData>
+            </a:graphic>
+          </wp:inline>
+        </w:drawing>
+      </w:r>
+    </w:p>
     <w:p>
       <w:pPr>
         <w:pStyle w:val="Heading1"/>
@@ -22016,6 +21755,7 @@
           <w:sz w:val="32"/>
           <w:szCs w:val="32"/>
         </w:rPr>
+        <w:lastRenderedPageBreak/>
         <w:t>Next Steps</w:t>
       </w:r>
     </w:p>
@@ -22053,7 +21793,7 @@
           <w:szCs w:val="24"/>
         </w:rPr>
       </w:pPr>
-      <w:hyperlink r:id="rId9" w:history="1">
+      <w:hyperlink r:id="rId10" w:history="1">
         <w:r>
           <w:rPr>
             <w:rStyle w:val="Hyperlink"/>
@@ -22072,7 +21812,7 @@
         </w:rPr>
         <w:t xml:space="preserve">(2020) Multi-Armed Bandit: Data Science Concepts. Available at: </w:t>
       </w:r>
-      <w:hyperlink r:id="rId10" w:history="1">
+      <w:hyperlink r:id="rId11" w:history="1">
         <w:r>
           <w:rPr>
             <w:rStyle w:val="Hyperlink"/>
@@ -22091,7 +21831,7 @@
           <w:szCs w:val="24"/>
         </w:rPr>
       </w:pPr>
-      <w:hyperlink r:id="rId11" w:history="1">
+      <w:hyperlink r:id="rId12" w:history="1">
         <w:r>
           <w:rPr>
             <w:rStyle w:val="Hyperlink"/>
@@ -22110,7 +21850,7 @@
         </w:rPr>
         <w:t xml:space="preserve">(2020) Best Multi-Armed Bandit Strategy? (feat: UCB Method). Available at: </w:t>
       </w:r>
-      <w:hyperlink r:id="rId12" w:history="1">
+      <w:hyperlink r:id="rId13" w:history="1">
         <w:r>
           <w:rPr>
             <w:rStyle w:val="Hyperlink"/>
@@ -22139,7 +21879,7 @@
           <w:u w:val="none"/>
         </w:rPr>
       </w:pPr>
-      <w:hyperlink r:id="rId13" w:history="1">
+      <w:hyperlink r:id="rId14" w:history="1">
         <w:r>
           <w:rPr>
             <w:rStyle w:val="Hyperlink"/>
@@ -22175,7 +21915,7 @@
         </w:rPr>
         <w:t xml:space="preserve">Reinforcement learning: The K-armed bandit problem. Available at: </w:t>
       </w:r>
-      <w:hyperlink r:id="rId14" w:history="1">
+      <w:hyperlink r:id="rId15" w:history="1">
         <w:r>
           <w:rPr>
             <w:rStyle w:val="Hyperlink"/>
@@ -22204,7 +21944,7 @@
           <w:szCs w:val="24"/>
         </w:rPr>
       </w:pPr>
-      <w:hyperlink r:id="rId15" w:history="1">
+      <w:hyperlink r:id="rId16" w:history="1">
         <w:r>
           <w:rPr>
             <w:rStyle w:val="Hyperlink"/>
@@ -22222,7 +21962,7 @@
         </w:rPr>
         <w:t xml:space="preserve">(2022) Semi-uniform strategies for solving K-armed bandits. Available at: </w:t>
       </w:r>
-      <w:hyperlink r:id="rId16" w:history="1">
+      <w:hyperlink r:id="rId17" w:history="1">
         <w:r>
           <w:rPr>
             <w:rStyle w:val="Hyperlink"/>
@@ -22251,30 +21991,12 @@
           <w:szCs w:val="24"/>
         </w:rPr>
       </w:pPr>
-      <w:proofErr w:type="spellStart"/>
-      <w:proofErr w:type="gramStart"/>
       <w:r>
         <w:rPr>
           <w:sz w:val="24"/>
           <w:szCs w:val="24"/>
         </w:rPr>
-        <w:t>samishawl</w:t>
-      </w:r>
-      <w:proofErr w:type="spellEnd"/>
-      <w:r>
-        <w:rPr>
-          <w:sz w:val="24"/>
-          <w:szCs w:val="24"/>
-        </w:rPr>
-        <w:t>(</w:t>
-      </w:r>
-      <w:proofErr w:type="gramEnd"/>
-      <w:r>
-        <w:rPr>
-          <w:sz w:val="24"/>
-          <w:szCs w:val="24"/>
-        </w:rPr>
-        <w:t>2020) Upper Confidence Bound Algorithm in Reinforcement Learning. Available at:</w:t>
+        <w:t>samishawl(2020) Upper Confidence Bound Algorithm in Reinforcement Learning. Available at:</w:t>
       </w:r>
       <w:r>
         <w:rPr>
@@ -22285,7 +22007,7 @@
         </w:rPr>
         <w:t xml:space="preserve"> </w:t>
       </w:r>
-      <w:hyperlink r:id="rId17" w:history="1">
+      <w:hyperlink r:id="rId18" w:history="1">
         <w:r>
           <w:rPr>
             <w:rStyle w:val="Hyperlink"/>
@@ -22313,7 +22035,7 @@
           <w:szCs w:val="24"/>
         </w:rPr>
       </w:pPr>
-      <w:hyperlink r:id="rId18" w:history="1">
+      <w:hyperlink r:id="rId19" w:history="1">
         <w:r>
           <w:rPr>
             <w:rStyle w:val="Hyperlink"/>
@@ -22339,7 +22061,7 @@
         </w:rPr>
         <w:t xml:space="preserve"> </w:t>
       </w:r>
-      <w:hyperlink r:id="rId19" w:history="1">
+      <w:hyperlink r:id="rId20" w:history="1">
         <w:r>
           <w:rPr>
             <w:rStyle w:val="Hyperlink"/>
@@ -22364,24 +22086,12 @@
       <w:r>
         <w:t xml:space="preserve"> Available at: </w:t>
       </w:r>
-      <w:hyperlink r:id="rId20" w:history="1">
+      <w:hyperlink r:id="rId21" w:history="1">
         <w:r>
           <w:rPr>
             <w:rStyle w:val="Hyperlink"/>
           </w:rPr>
-          <w:t>https://en.wikipedia.or</w:t>
-        </w:r>
-        <w:r>
-          <w:rPr>
-            <w:rStyle w:val="Hyperlink"/>
-          </w:rPr>
-          <w:t>g</w:t>
-        </w:r>
-        <w:r>
-          <w:rPr>
-            <w:rStyle w:val="Hyperlink"/>
-          </w:rPr>
-          <w:t>/wiki/Connect_Four</w:t>
+          <w:t>https://en.wikipedia.org/wiki/Connect_Four</w:t>
         </w:r>
       </w:hyperlink>
     </w:p>
@@ -22999,6 +22709,7 @@
   <w:style w:type="character" w:default="1" w:styleId="DefaultParagraphFont">
     <w:name w:val="Default Paragraph Font"/>
     <w:uiPriority w:val="1"/>
+    <w:semiHidden/>
     <w:unhideWhenUsed/>
   </w:style>
   <w:style w:type="table" w:default="1" w:styleId="TableNormal">

</xml_diff>

<commit_message>
Updated diary and re-formatted report based on marking criteria on moodle
</commit_message>
<xml_diff>
--- a/documents/Interim Report.docx
+++ b/documents/Interim Report.docx
@@ -135,7 +135,7 @@
           <w:sz w:val="32"/>
           <w:szCs w:val="32"/>
         </w:rPr>
-        <w:t>Introduction</w:t>
+        <w:t>Aims and Objectives</w:t>
       </w:r>
     </w:p>
     <w:p>
@@ -160,7 +160,57 @@
           <w:sz w:val="32"/>
           <w:szCs w:val="32"/>
         </w:rPr>
-        <w:t>Proof of Concepts</w:t>
+        <w:t>Planning and Timescale</w:t>
+      </w:r>
+    </w:p>
+    <w:p>
+      <w:pPr>
+        <w:pStyle w:val="Heading2"/>
+        <w:rPr>
+          <w:rFonts w:asciiTheme="minorHAnsi" w:hAnsiTheme="minorHAnsi"/>
+          <w:color w:val="auto"/>
+          <w:sz w:val="24"/>
+          <w:szCs w:val="24"/>
+        </w:rPr>
+      </w:pPr>
+      <w:r>
+        <w:rPr>
+          <w:rFonts w:asciiTheme="minorHAnsi" w:hAnsiTheme="minorHAnsi"/>
+          <w:color w:val="auto"/>
+          <w:sz w:val="24"/>
+          <w:szCs w:val="24"/>
+        </w:rPr>
+        <w:t>Diary</w:t>
+      </w:r>
+    </w:p>
+    <w:p/>
+    <w:p>
+      <w:pPr>
+        <w:pStyle w:val="Heading1"/>
+        <w:rPr>
+          <w:rFonts w:asciiTheme="minorHAnsi" w:hAnsiTheme="minorHAnsi"/>
+          <w:color w:val="auto"/>
+          <w:sz w:val="32"/>
+          <w:szCs w:val="32"/>
+        </w:rPr>
+      </w:pPr>
+      <w:r>
+        <w:rPr>
+          <w:rFonts w:asciiTheme="minorHAnsi" w:hAnsiTheme="minorHAnsi"/>
+          <w:color w:val="auto"/>
+          <w:sz w:val="32"/>
+          <w:szCs w:val="32"/>
+        </w:rPr>
+        <w:t>Proof of Concept</w:t>
+      </w:r>
+      <w:r>
+        <w:rPr>
+          <w:rFonts w:asciiTheme="minorHAnsi" w:hAnsiTheme="minorHAnsi"/>
+          <w:color w:val="auto"/>
+          <w:sz w:val="32"/>
+          <w:szCs w:val="32"/>
+        </w:rPr>
+        <w:t>s</w:t>
       </w:r>
     </w:p>
     <w:p>
@@ -21711,57 +21761,6 @@
             </a:graphic>
           </wp:inline>
         </w:drawing>
-      </w:r>
-    </w:p>
-    <w:p>
-      <w:pPr>
-        <w:pStyle w:val="Heading1"/>
-        <w:rPr>
-          <w:rFonts w:asciiTheme="minorHAnsi" w:hAnsiTheme="minorHAnsi"/>
-          <w:color w:val="auto"/>
-          <w:sz w:val="32"/>
-          <w:szCs w:val="32"/>
-        </w:rPr>
-      </w:pPr>
-      <w:r>
-        <w:rPr>
-          <w:rFonts w:asciiTheme="minorHAnsi" w:hAnsiTheme="minorHAnsi"/>
-          <w:color w:val="auto"/>
-          <w:sz w:val="32"/>
-          <w:szCs w:val="32"/>
-        </w:rPr>
-        <w:t>Issues so far</w:t>
-      </w:r>
-    </w:p>
-    <w:p>
-      <w:r>
-        <w:t>…</w:t>
-      </w:r>
-    </w:p>
-    <w:p>
-      <w:pPr>
-        <w:pStyle w:val="Heading1"/>
-        <w:rPr>
-          <w:rFonts w:asciiTheme="minorHAnsi" w:hAnsiTheme="minorHAnsi"/>
-          <w:color w:val="auto"/>
-          <w:sz w:val="32"/>
-          <w:szCs w:val="32"/>
-        </w:rPr>
-      </w:pPr>
-      <w:r>
-        <w:rPr>
-          <w:rFonts w:asciiTheme="minorHAnsi" w:hAnsiTheme="minorHAnsi"/>
-          <w:color w:val="auto"/>
-          <w:sz w:val="32"/>
-          <w:szCs w:val="32"/>
-        </w:rPr>
-        <w:lastRenderedPageBreak/>
-        <w:t>Next Steps</w:t>
-      </w:r>
-    </w:p>
-    <w:p>
-      <w:r>
-        <w:t>…</w:t>
       </w:r>
     </w:p>
     <w:p/>

</xml_diff>

<commit_message>
Fixed spelling mistakes in diary
</commit_message>
<xml_diff>
--- a/documents/Interim Report.docx
+++ b/documents/Interim Report.docx
@@ -57,40 +57,6 @@
     </w:p>
     <w:p>
       <w:pPr>
-        <w:shd w:val="clear" w:color="auto" w:fill="A5C9EB" w:themeFill="text2" w:themeFillTint="40"/>
-        <w:jc w:val="center"/>
-        <w:rPr>
-          <w:sz w:val="40"/>
-          <w:szCs w:val="40"/>
-        </w:rPr>
-      </w:pPr>
-      <w:r>
-        <w:rPr>
-          <w:sz w:val="40"/>
-          <w:szCs w:val="40"/>
-        </w:rPr>
-        <w:t>Proof of Concept: Bandit Problem</w:t>
-      </w:r>
-    </w:p>
-    <w:p>
-      <w:pPr>
-        <w:shd w:val="clear" w:color="auto" w:fill="A5C9EB" w:themeFill="text2" w:themeFillTint="40"/>
-        <w:jc w:val="center"/>
-        <w:rPr>
-          <w:sz w:val="40"/>
-          <w:szCs w:val="40"/>
-        </w:rPr>
-      </w:pPr>
-      <w:r>
-        <w:rPr>
-          <w:sz w:val="40"/>
-          <w:szCs w:val="40"/>
-        </w:rPr>
-        <w:t>Proof of Concept: Connect4</w:t>
-      </w:r>
-    </w:p>
-    <w:p>
-      <w:pPr>
         <w:shd w:val="clear" w:color="auto" w:fill="DAE9F7" w:themeFill="text2" w:themeFillTint="1A"/>
         <w:jc w:val="center"/>
         <w:rPr>
@@ -135,6 +101,7 @@
           <w:sz w:val="32"/>
           <w:szCs w:val="32"/>
         </w:rPr>
+        <w:lastRenderedPageBreak/>
         <w:t>Aims and Objectives</w:t>
       </w:r>
     </w:p>
@@ -183,7 +150,255 @@
         <w:t>Diary</w:t>
       </w:r>
     </w:p>
+    <w:p>
+      <w:r>
+        <w:t># Diary</w:t>
+      </w:r>
+    </w:p>
     <w:p/>
+    <w:p>
+      <w:r>
+        <w:t>### Thrusday the 12th of December, 2024</w:t>
+      </w:r>
+    </w:p>
+    <w:p>
+      <w:r>
+        <w:t>Completed video and sumbitted all work for interim submission.</w:t>
+      </w:r>
+    </w:p>
+    <w:p/>
+    <w:p>
+      <w:r>
+        <w:t>### Wednesday the 11th of December, 2024</w:t>
+      </w:r>
+    </w:p>
+    <w:p>
+      <w:r>
+        <w:t>Finished interim report.</w:t>
+      </w:r>
+    </w:p>
+    <w:p/>
+    <w:p>
+      <w:r>
+        <w:t>### Teusday the 10th of December, 2024</w:t>
+      </w:r>
+    </w:p>
+    <w:p>
+      <w:r>
+        <w:t>Finished work on Connect4 proof of concept code.</w:t>
+      </w:r>
+    </w:p>
+    <w:p/>
+    <w:p>
+      <w:r>
+        <w:t>### Sunday the 8th of December, 2024</w:t>
+      </w:r>
+    </w:p>
+    <w:p>
+      <w:r>
+        <w:t>Continued work on Connect4 proof of concept code.</w:t>
+      </w:r>
+    </w:p>
+    <w:p/>
+    <w:p>
+      <w:r>
+        <w:t>### Saturday the 7th of December, 2024</w:t>
+      </w:r>
+    </w:p>
+    <w:p>
+      <w:r>
+        <w:t>Added transitions and animations to PowerPoint and submitted. Formatted interim report and added work from proof of concept reports. Added foundation code from Connect4 UML. Fixed issues with checkstyle not working, configured it, fix checkstyle errors on all classes.</w:t>
+      </w:r>
+    </w:p>
+    <w:p/>
+    <w:p>
+      <w:r>
+        <w:t>### Friday the 6th of December, 2024</w:t>
+      </w:r>
+    </w:p>
+    <w:p>
+      <w:r>
+        <w:t>Finished the powerpoint for submition tomorrrow and started thinking of script.</w:t>
+      </w:r>
+    </w:p>
+    <w:p/>
+    <w:p>
+      <w:r>
+        <w:t>### Wednesday the 4th of December, 2024</w:t>
+      </w:r>
+    </w:p>
+    <w:p>
+      <w:r>
+        <w:t xml:space="preserve">Made a plan for the final stretch. Started work on the rough draft of the presentation and putting together the proof-of-concept reports for the interim report. Formatted diary. </w:t>
+      </w:r>
+    </w:p>
+    <w:p/>
+    <w:p>
+      <w:r>
+        <w:t>### Monday the 2nd of December, 2024</w:t>
+      </w:r>
+    </w:p>
+    <w:p>
+      <w:r>
+        <w:lastRenderedPageBreak/>
+        <w:t xml:space="preserve">Attended final meeting with the supervisor, discussed final submission details, Connect4 proof of concept and presentation. </w:t>
+      </w:r>
+    </w:p>
+    <w:p/>
+    <w:p>
+      <w:r>
+        <w:t>### Sunday the 1st of December, 2024</w:t>
+      </w:r>
+    </w:p>
+    <w:p>
+      <w:r>
+        <w:t>Started work on the Connect4 proof of concept, creating a UML. Made some plans for the interim deadline and prepared for a meeting with my supervisor for tomorrow.</w:t>
+      </w:r>
+    </w:p>
+    <w:p/>
+    <w:p>
+      <w:r>
+        <w:t>### Thursday the 28th of November, 2024</w:t>
+      </w:r>
+    </w:p>
+    <w:p>
+      <w:r>
+        <w:t>Completed work on Bandit POC report, writing about the comparison of algorithms from the results table and explaining the code using the UMLs.</w:t>
+      </w:r>
+    </w:p>
+    <w:p/>
+    <w:p>
+      <w:r>
+        <w:t>### Wednesday the 27th of November, 2024</w:t>
+      </w:r>
+    </w:p>
+    <w:p>
+      <w:r>
+        <w:t xml:space="preserve">Used debugger on bandit solver to complete code and ensure everything works as intended. Completed the results table in the report for comparison of algorithms. Updated UML to current code and added to report for explanation of code. </w:t>
+      </w:r>
+    </w:p>
+    <w:p/>
+    <w:p>
+      <w:r>
+        <w:t>### Monday the 11th of November, 2024</w:t>
+      </w:r>
+    </w:p>
+    <w:p>
+      <w:r>
+        <w:t>Continued work on the Bandit Problem report.</w:t>
+      </w:r>
+    </w:p>
+    <w:p/>
+    <w:p>
+      <w:r>
+        <w:t>### Sunday the 10th of November, 2024</w:t>
+      </w:r>
+    </w:p>
+    <w:p>
+      <w:r>
+        <w:t>Continued work on the Bandit Problem report.</w:t>
+      </w:r>
+    </w:p>
+    <w:p/>
+    <w:p>
+      <w:r>
+        <w:t>### Saturday the 9th of November, 2024</w:t>
+      </w:r>
+    </w:p>
+    <w:p>
+      <w:r>
+        <w:t>Completed the UCB class. Updated the UML to fit the final code. Did more work on the bandit problem report.</w:t>
+      </w:r>
+    </w:p>
+    <w:p/>
+    <w:p>
+      <w:r>
+        <w:t>### Friday the 8th of November, 2024</w:t>
+      </w:r>
+    </w:p>
+    <w:p>
+      <w:r>
+        <w:t>Continued work on UML and code for bandit problem proof of concept, completed the E-Greedy class.</w:t>
+      </w:r>
+    </w:p>
+    <w:p/>
+    <w:p>
+      <w:r>
+        <w:t>### Wednesday the 6th of November, 2024</w:t>
+      </w:r>
+    </w:p>
+    <w:p>
+      <w:r>
+        <w:t>Continued work on UML and code for bandit problem proof of concept, completed the explore-only and exploit-only classes.</w:t>
+      </w:r>
+    </w:p>
+    <w:p/>
+    <w:p>
+      <w:r>
+        <w:lastRenderedPageBreak/>
+        <w:t>### Tuesday the 5th of November, 2024</w:t>
+      </w:r>
+    </w:p>
+    <w:p>
+      <w:r>
+        <w:t xml:space="preserve">Attended meeting with supervisor, discussed UML for bandit problem proof of concept and logistics. </w:t>
+      </w:r>
+    </w:p>
+    <w:p/>
+    <w:p>
+      <w:r>
+        <w:t>### Monday the 4th of November, 2024</w:t>
+      </w:r>
+    </w:p>
+    <w:p>
+      <w:r>
+        <w:t>Started work on the bandit problem proof of concept. Created a rough outline for the bandit problem report. Created a rough UML for the program to ensure the program is planned out properly. Set up a meeting with the supervisor for tomorrow to discuss UML.</w:t>
+      </w:r>
+    </w:p>
+    <w:p/>
+    <w:p>
+      <w:r>
+        <w:t>### Sunday the 27th of October 2024</w:t>
+      </w:r>
+    </w:p>
+    <w:p>
+      <w:r>
+        <w:t>Created an empty project to start work on code.</w:t>
+      </w:r>
+    </w:p>
+    <w:p/>
+    <w:p>
+      <w:r>
+        <w:t>### Saturday the 5th of October 2024</w:t>
+      </w:r>
+    </w:p>
+    <w:p>
+      <w:r>
+        <w:t xml:space="preserve">Finished project plan and submitted. </w:t>
+      </w:r>
+    </w:p>
+    <w:p/>
+    <w:p>
+      <w:r>
+        <w:t>### Thursday the 3th of October 2024</w:t>
+      </w:r>
+    </w:p>
+    <w:p>
+      <w:r>
+        <w:t>Continued work on the project plan. Had a meeting with the project supervisor, we discussed the plan.</w:t>
+      </w:r>
+    </w:p>
+    <w:p/>
+    <w:p>
+      <w:r>
+        <w:t>### Wednesday the 2nd of October 2024</w:t>
+      </w:r>
+    </w:p>
+    <w:p>
+      <w:r>
+        <w:t xml:space="preserve">Started work on the project plan. Created a rough template mainly focussing on abstract and risk assessment. Preparing for a meeting tomorrow with a supervisor. </w:t>
+      </w:r>
+    </w:p>
     <w:p>
       <w:pPr>
         <w:pStyle w:val="Heading1"/>
@@ -292,6 +507,7 @@
           <w:sz w:val="24"/>
           <w:szCs w:val="24"/>
         </w:rPr>
+        <w:lastRenderedPageBreak/>
         <w:t xml:space="preserve">Exploiting is going to the place where you know the average number of points given is high and you are likely to gather the most points here. </w:t>
       </w:r>
     </w:p>
@@ -502,6 +718,7 @@
           <w:sz w:val="24"/>
           <w:szCs w:val="24"/>
         </w:rPr>
+        <w:lastRenderedPageBreak/>
         <w:t xml:space="preserve">With this algorithm you will use the first three days to visit each restaurant once and which restaurant gave you the highest happiness level you will visit for the rest of the 297 days. </w:t>
       </w:r>
     </w:p>
@@ -839,6 +1056,7 @@
           <w:sz w:val="24"/>
           <w:szCs w:val="24"/>
         </w:rPr>
+        <w:lastRenderedPageBreak/>
         <w:t xml:space="preserve">With this algorithm each time an arm needs to be selected, each arm’s UCB value is calculated using the equation above, and the highest value is selected. This works similarly to E-Greedy in the way that, the arm with the highest value is visited more frequently as it gives back the most points but the calculation of the UCB also means that other arms are visited at regular points and in a fair way; it is not left to random chance. The success of E-Greedy depends highly on the value of E, which UCB does not struggle with. </w:t>
       </w:r>
     </w:p>
@@ -966,6 +1184,7 @@
         <w:rPr>
           <w:noProof/>
         </w:rPr>
+        <w:lastRenderedPageBreak/>
         <w:drawing>
           <wp:anchor distT="0" distB="0" distL="114300" distR="114300" simplePos="0" relativeHeight="251660288" behindDoc="1" locked="0" layoutInCell="1" allowOverlap="1" wp14:anchorId="48676796" wp14:editId="41FDBA50">
             <wp:simplePos x="0" y="0"/>
@@ -1066,6 +1285,7 @@
           <w:sz w:val="24"/>
           <w:szCs w:val="24"/>
         </w:rPr>
+        <w:lastRenderedPageBreak/>
         <w:drawing>
           <wp:anchor distT="0" distB="0" distL="114300" distR="114300" simplePos="0" relativeHeight="251659264" behindDoc="1" locked="0" layoutInCell="1" allowOverlap="1" wp14:anchorId="3DE15A37" wp14:editId="094ED0F1">
             <wp:simplePos x="0" y="0"/>
@@ -1220,6 +1440,7 @@
           <w:sz w:val="24"/>
           <w:szCs w:val="24"/>
         </w:rPr>
+        <w:lastRenderedPageBreak/>
         <w:t>Results Table</w:t>
       </w:r>
     </w:p>
@@ -3866,6 +4087,7 @@
                 <w:sz w:val="24"/>
                 <w:szCs w:val="24"/>
               </w:rPr>
+              <w:lastRenderedPageBreak/>
               <w:t>2</w:t>
             </w:r>
           </w:p>
@@ -6348,6 +6570,7 @@
                 <w:sz w:val="24"/>
                 <w:szCs w:val="24"/>
               </w:rPr>
+              <w:lastRenderedPageBreak/>
               <w:t>3</w:t>
             </w:r>
           </w:p>
@@ -9050,6 +9273,7 @@
                 <w:sz w:val="24"/>
                 <w:szCs w:val="24"/>
               </w:rPr>
+              <w:lastRenderedPageBreak/>
               <w:t>4</w:t>
             </w:r>
           </w:p>
@@ -12752,6 +12976,7 @@
                 <w:sz w:val="24"/>
                 <w:szCs w:val="24"/>
               </w:rPr>
+              <w:lastRenderedPageBreak/>
               <w:t>5</w:t>
             </w:r>
           </w:p>
@@ -15463,6 +15688,7 @@
                 <w:sz w:val="24"/>
                 <w:szCs w:val="24"/>
               </w:rPr>
+              <w:lastRenderedPageBreak/>
               <w:t>6</w:t>
             </w:r>
           </w:p>
@@ -21409,6 +21635,7 @@
           <w:sz w:val="24"/>
           <w:szCs w:val="24"/>
         </w:rPr>
+        <w:lastRenderedPageBreak/>
         <w:t>Comparison of Algorithms</w:t>
       </w:r>
     </w:p>
@@ -21546,6 +21773,7 @@
           <w:sz w:val="24"/>
           <w:szCs w:val="24"/>
         </w:rPr>
+        <w:lastRenderedPageBreak/>
         <w:t>Connect4</w:t>
       </w:r>
     </w:p>
@@ -21684,6 +21912,7 @@
         <w:rPr>
           <w:noProof/>
         </w:rPr>
+        <w:lastRenderedPageBreak/>
         <w:drawing>
           <wp:inline distT="0" distB="0" distL="0" distR="0" wp14:anchorId="39BE5472" wp14:editId="55BA7726">
             <wp:extent cx="5731510" cy="3239135"/>
@@ -21781,6 +22010,7 @@
           <w:sz w:val="32"/>
           <w:szCs w:val="32"/>
         </w:rPr>
+        <w:lastRenderedPageBreak/>
         <w:t>Bibliography</w:t>
       </w:r>
     </w:p>

</xml_diff>

<commit_message>
Wrote in the README.mc and further work on report
</commit_message>
<xml_diff>
--- a/documents/Interim Report.docx
+++ b/documents/Interim Report.docx
@@ -84,6 +84,7 @@
     <w:p/>
     <w:p/>
     <w:p/>
+    <w:p/>
     <w:p>
       <w:pPr>
         <w:pStyle w:val="Heading1"/>
@@ -107,7 +108,81 @@
     </w:p>
     <w:p>
       <w:r>
-        <w:t>…</w:t>
+        <w:t xml:space="preserve">The primary aim of this project is to design and implement a game-playing program </w:t>
+      </w:r>
+      <w:r>
+        <w:t>using</w:t>
+      </w:r>
+      <w:r>
+        <w:t xml:space="preserve"> the Monte-Carlo Tree Search (MCTS) algorithm, evaluating its effectiveness through experimental analysis. </w:t>
+      </w:r>
+      <w:r>
+        <w:t xml:space="preserve">The AI opponent will play Connect4 against real players, it should be able to showcase the </w:t>
+      </w:r>
+      <w:r>
+        <w:t>decision-making</w:t>
+      </w:r>
+      <w:r>
+        <w:t xml:space="preserve"> capabilities of the algorithm</w:t>
+      </w:r>
+      <w:r>
+        <w:t xml:space="preserve"> well and be a good opponent.</w:t>
+      </w:r>
+    </w:p>
+    <w:p>
+      <w:r>
+        <w:t>Early objectives include creating proof-of-concept programs</w:t>
+      </w:r>
+      <w:r>
+        <w:t xml:space="preserve">. One of these will be </w:t>
+      </w:r>
+      <w:r>
+        <w:t xml:space="preserve">to solve bandit problems using Upper Confidence Bound (UCB) methods and </w:t>
+      </w:r>
+      <w:r>
+        <w:t>compare</w:t>
+      </w:r>
+      <w:r>
+        <w:t xml:space="preserve"> these strategies with naive approaches</w:t>
+      </w:r>
+      <w:r>
+        <w:t xml:space="preserve">. </w:t>
+      </w:r>
+      <w:r>
+        <w:t xml:space="preserve">This comes into play in the simulation section of </w:t>
+      </w:r>
+      <w:r>
+        <w:t>MCTS, where the issue at hand looks a lot like a bandit problem, UCB can be implemented in this section to explore the unsure parts of the tree</w:t>
+      </w:r>
+      <w:r>
+        <w:t xml:space="preserve"> and return the best arm.</w:t>
+      </w:r>
+      <w:r>
+        <w:t xml:space="preserve"> </w:t>
+      </w:r>
+      <w:r>
+        <w:t xml:space="preserve">Another </w:t>
+      </w:r>
+      <w:r>
+        <w:t xml:space="preserve">proof of concept </w:t>
+      </w:r>
+      <w:r>
+        <w:t>is</w:t>
+      </w:r>
+      <w:r>
+        <w:t xml:space="preserve"> a basic </w:t>
+      </w:r>
+      <w:r>
+        <w:t xml:space="preserve">Connect4 </w:t>
+      </w:r>
+      <w:r>
+        <w:t xml:space="preserve">game that allows two human players to </w:t>
+      </w:r>
+      <w:r>
+        <w:t>play</w:t>
+      </w:r>
+      <w:r>
+        <w:t xml:space="preserve"> the game. </w:t>
       </w:r>
     </w:p>
     <w:p>
@@ -128,6 +203,11 @@
           <w:szCs w:val="32"/>
         </w:rPr>
         <w:t>Planning and Timescale</w:t>
+      </w:r>
+    </w:p>
+    <w:p>
+      <w:r>
+        <w:t>…</w:t>
       </w:r>
     </w:p>
     <w:p>
@@ -152,18 +232,12 @@
     </w:p>
     <w:p>
       <w:r>
-        <w:t># Diary</w:t>
-      </w:r>
-    </w:p>
-    <w:p/>
-    <w:p>
-      <w:r>
-        <w:t>### Thrusday the 12th of December, 2024</w:t>
+        <w:t>### Thursday the 12th of December, 2024</w:t>
       </w:r>
     </w:p>
     <w:p>
       <w:r>
-        <w:t>Completed video and sumbitted all work for interim submission.</w:t>
+        <w:t>Completed video and submitted all work for interim submission.</w:t>
       </w:r>
     </w:p>
     <w:p/>
@@ -180,7 +254,7 @@
     <w:p/>
     <w:p>
       <w:r>
-        <w:t>### Teusday the 10th of December, 2024</w:t>
+        <w:t>### Tuesday the 10th of December, 2024</w:t>
       </w:r>
     </w:p>
     <w:p>
@@ -207,7 +281,7 @@
     </w:p>
     <w:p>
       <w:r>
-        <w:t>Added transitions and animations to PowerPoint and submitted. Formatted interim report and added work from proof of concept reports. Added foundation code from Connect4 UML. Fixed issues with checkstyle not working, configured it, fix checkstyle errors on all classes.</w:t>
+        <w:t>Added transitions and animations to PowerPoint and submitted. Formatted interim report and added work from proof of concept reports. Added foundation code from Connect4 UML. Fixed issues with check-style not working, configured it, fix check-style errors on all classes.</w:t>
       </w:r>
     </w:p>
     <w:p/>
@@ -218,7 +292,7 @@
     </w:p>
     <w:p>
       <w:r>
-        <w:t>Finished the powerpoint for submition tomorrrow and started thinking of script.</w:t>
+        <w:t>Finished the PowerPoint for submission tomorrow and started thinking of the script.</w:t>
       </w:r>
     </w:p>
     <w:p/>
@@ -240,7 +314,6 @@
     </w:p>
     <w:p>
       <w:r>
-        <w:lastRenderedPageBreak/>
         <w:t xml:space="preserve">Attended final meeting with the supervisor, discussed final submission details, Connect4 proof of concept and presentation. </w:t>
       </w:r>
     </w:p>
@@ -335,7 +408,6 @@
     <w:p/>
     <w:p>
       <w:r>
-        <w:lastRenderedPageBreak/>
         <w:t>### Tuesday the 5th of November, 2024</w:t>
       </w:r>
     </w:p>
@@ -507,7 +579,6 @@
           <w:sz w:val="24"/>
           <w:szCs w:val="24"/>
         </w:rPr>
-        <w:lastRenderedPageBreak/>
         <w:t xml:space="preserve">Exploiting is going to the place where you know the average number of points given is high and you are likely to gather the most points here. </w:t>
       </w:r>
     </w:p>
@@ -718,7 +789,6 @@
           <w:sz w:val="24"/>
           <w:szCs w:val="24"/>
         </w:rPr>
-        <w:lastRenderedPageBreak/>
         <w:t xml:space="preserve">With this algorithm you will use the first three days to visit each restaurant once and which restaurant gave you the highest happiness level you will visit for the rest of the 297 days. </w:t>
       </w:r>
     </w:p>
@@ -857,42 +927,7 @@
           <w:sz w:val="24"/>
           <w:szCs w:val="24"/>
         </w:rPr>
-        <w:t>This is one of the best algorithms used to solve bandit problems. It is great at balancing exploration of new arms or arms with low confidence and exploiting arms with known high values or arms with high confidence values as they have been visited frequently. This algorithm w</w:t>
-      </w:r>
-      <w:r>
-        <w:rPr>
-          <w:sz w:val="24"/>
-          <w:szCs w:val="24"/>
-        </w:rPr>
-        <w:t xml:space="preserve">orks </w:t>
-      </w:r>
-      <w:r>
-        <w:rPr>
-          <w:sz w:val="24"/>
-          <w:szCs w:val="24"/>
-        </w:rPr>
-        <w:t xml:space="preserve">similarly to </w:t>
-      </w:r>
-      <w:r>
-        <w:rPr>
-          <w:sz w:val="24"/>
-          <w:szCs w:val="24"/>
-        </w:rPr>
-        <w:t>E-Greedy.</w:t>
-      </w:r>
-      <w:r>
-        <w:rPr>
-          <w:sz w:val="24"/>
-          <w:szCs w:val="24"/>
-        </w:rPr>
-        <w:t xml:space="preserve"> </w:t>
-      </w:r>
-      <w:r>
-        <w:rPr>
-          <w:sz w:val="24"/>
-          <w:szCs w:val="24"/>
-        </w:rPr>
-        <w:t>The strategy is that:</w:t>
+        <w:t>This is one of the best algorithms used to solve bandit problems. It is great at balancing exploration of new arms or arms with low confidence and exploiting arms with known high values or arms with high confidence values as they have been visited frequently. This algorithm works similarly to E-Greedy. The strategy is that:</w:t>
       </w:r>
     </w:p>
     <w:p>
@@ -1056,7 +1091,6 @@
           <w:sz w:val="24"/>
           <w:szCs w:val="24"/>
         </w:rPr>
-        <w:lastRenderedPageBreak/>
         <w:t xml:space="preserve">With this algorithm each time an arm needs to be selected, each arm’s UCB value is calculated using the equation above, and the highest value is selected. This works similarly to E-Greedy in the way that, the arm with the highest value is visited more frequently as it gives back the most points but the calculation of the UCB also means that other arms are visited at regular points and in a fair way; it is not left to random chance. The success of E-Greedy depends highly on the value of E, which UCB does not struggle with. </w:t>
       </w:r>
     </w:p>
@@ -1184,7 +1218,6 @@
         <w:rPr>
           <w:noProof/>
         </w:rPr>
-        <w:lastRenderedPageBreak/>
         <w:drawing>
           <wp:anchor distT="0" distB="0" distL="114300" distR="114300" simplePos="0" relativeHeight="251660288" behindDoc="1" locked="0" layoutInCell="1" allowOverlap="1" wp14:anchorId="48676796" wp14:editId="41FDBA50">
             <wp:simplePos x="0" y="0"/>
@@ -1285,7 +1318,6 @@
           <w:sz w:val="24"/>
           <w:szCs w:val="24"/>
         </w:rPr>
-        <w:lastRenderedPageBreak/>
         <w:drawing>
           <wp:anchor distT="0" distB="0" distL="114300" distR="114300" simplePos="0" relativeHeight="251659264" behindDoc="1" locked="0" layoutInCell="1" allowOverlap="1" wp14:anchorId="3DE15A37" wp14:editId="094ED0F1">
             <wp:simplePos x="0" y="0"/>
@@ -1440,7 +1472,6 @@
           <w:sz w:val="24"/>
           <w:szCs w:val="24"/>
         </w:rPr>
-        <w:lastRenderedPageBreak/>
         <w:t>Results Table</w:t>
       </w:r>
     </w:p>
@@ -3831,21 +3862,7 @@
                 <w:sz w:val="24"/>
                 <w:szCs w:val="24"/>
               </w:rPr>
-              <w:t>4:</w:t>
-            </w:r>
-            <w:r>
-              <w:rPr>
-                <w:sz w:val="24"/>
-                <w:szCs w:val="24"/>
-              </w:rPr>
-              <w:t xml:space="preserve"> </w:t>
-            </w:r>
-            <w:r>
-              <w:rPr>
-                <w:sz w:val="24"/>
-                <w:szCs w:val="24"/>
-              </w:rPr>
-              <w:t>949</w:t>
+              <w:t>4: 949</w:t>
             </w:r>
           </w:p>
         </w:tc>
@@ -4087,7 +4104,6 @@
                 <w:sz w:val="24"/>
                 <w:szCs w:val="24"/>
               </w:rPr>
-              <w:lastRenderedPageBreak/>
               <w:t>2</w:t>
             </w:r>
           </w:p>
@@ -6570,7 +6586,6 @@
                 <w:sz w:val="24"/>
                 <w:szCs w:val="24"/>
               </w:rPr>
-              <w:lastRenderedPageBreak/>
               <w:t>3</w:t>
             </w:r>
           </w:p>
@@ -9273,7 +9288,6 @@
                 <w:sz w:val="24"/>
                 <w:szCs w:val="24"/>
               </w:rPr>
-              <w:lastRenderedPageBreak/>
               <w:t>4</w:t>
             </w:r>
           </w:p>
@@ -12976,7 +12990,6 @@
                 <w:sz w:val="24"/>
                 <w:szCs w:val="24"/>
               </w:rPr>
-              <w:lastRenderedPageBreak/>
               <w:t>5</w:t>
             </w:r>
           </w:p>
@@ -15688,7 +15701,6 @@
                 <w:sz w:val="24"/>
                 <w:szCs w:val="24"/>
               </w:rPr>
-              <w:lastRenderedPageBreak/>
               <w:t>6</w:t>
             </w:r>
           </w:p>
@@ -21635,7 +21647,6 @@
           <w:sz w:val="24"/>
           <w:szCs w:val="24"/>
         </w:rPr>
-        <w:lastRenderedPageBreak/>
         <w:t>Comparison of Algorithms</w:t>
       </w:r>
     </w:p>
@@ -21773,7 +21784,6 @@
           <w:sz w:val="24"/>
           <w:szCs w:val="24"/>
         </w:rPr>
-        <w:lastRenderedPageBreak/>
         <w:t>Connect4</w:t>
       </w:r>
     </w:p>
@@ -21794,7 +21804,19 @@
         </w:rPr>
       </w:pPr>
       <w:r>
-        <w:t xml:space="preserve">Connect4 is two player board game. The board is a grid of six rows and seven columns. Players can either be on the red team and play with the red coloured discs or on the yellow team and play with the yellow-coloured discs. Players will take turns in dropping one of their discs into a column, the disc will drop down to the lowest available slot in the column. The aim of the game is to get four discs of your colour in a row either horizontally, vertically or diagonally. Draws can happen if the board is filled but not one player has four discs in a row. </w:t>
+        <w:t xml:space="preserve">Connect4 is </w:t>
+      </w:r>
+      <w:r>
+        <w:t>a two-player</w:t>
+      </w:r>
+      <w:r>
+        <w:t xml:space="preserve"> board game. The board is a grid of six rows and seven columns. Players can either be on the red team and play with the </w:t>
+      </w:r>
+      <w:r>
+        <w:t>red-coloured</w:t>
+      </w:r>
+      <w:r>
+        <w:t xml:space="preserve"> discs or on the yellow team and play with the yellow-coloured discs. Players will take turns dropping one of their discs into a column, the disc will drop down to the lowest available slot in the column. The aim of the game is to get four discs of your colour in a row either horizontally, vertically or diagonally. Draws can happen if the board is filled but not one player has four discs in a row. </w:t>
       </w:r>
     </w:p>
     <w:p>
@@ -21880,6 +21902,18 @@
     <w:p/>
     <w:p/>
     <w:p/>
+    <w:p/>
+    <w:p/>
+    <w:p/>
+    <w:p/>
+    <w:p/>
+    <w:p/>
+    <w:p/>
+    <w:p/>
+    <w:p/>
+    <w:p/>
+    <w:p/>
+    <w:p/>
     <w:p>
       <w:pPr>
         <w:shd w:val="clear" w:color="auto" w:fill="DAE9F7" w:themeFill="text2" w:themeFillTint="1A"/>
@@ -21888,6 +21922,187 @@
         <w:t>What are the game states of Connect4?</w:t>
       </w:r>
     </w:p>
+    <w:p>
+      <w:r>
+        <w:rPr>
+          <w:noProof/>
+        </w:rPr>
+        <w:drawing>
+          <wp:inline distT="0" distB="0" distL="0" distR="0" wp14:anchorId="670D6D19" wp14:editId="573F6E4E">
+            <wp:extent cx="5731510" cy="2096135"/>
+            <wp:effectExtent l="0" t="0" r="2540" b="0"/>
+            <wp:docPr id="1312539855" name="Picture 1" descr="Game Trees &amp; Minimax | Dan Cardy"/>
+            <wp:cNvGraphicFramePr>
+              <a:graphicFrameLocks xmlns:a="http://schemas.openxmlformats.org/drawingml/2006/main" noChangeAspect="1"/>
+            </wp:cNvGraphicFramePr>
+            <a:graphic xmlns:a="http://schemas.openxmlformats.org/drawingml/2006/main">
+              <a:graphicData uri="http://schemas.openxmlformats.org/drawingml/2006/picture">
+                <pic:pic xmlns:pic="http://schemas.openxmlformats.org/drawingml/2006/picture">
+                  <pic:nvPicPr>
+                    <pic:cNvPr id="0" name="Picture 1" descr="Game Trees &amp; Minimax | Dan Cardy"/>
+                    <pic:cNvPicPr>
+                      <a:picLocks noChangeAspect="1" noChangeArrowheads="1"/>
+                    </pic:cNvPicPr>
+                  </pic:nvPicPr>
+                  <pic:blipFill>
+                    <a:blip r:embed="rId8" cstate="print">
+                      <a:extLst>
+                        <a:ext uri="{28A0092B-C50C-407E-A947-70E740481C1C}">
+                          <a14:useLocalDpi xmlns:a14="http://schemas.microsoft.com/office/drawing/2010/main" val="0"/>
+                        </a:ext>
+                      </a:extLst>
+                    </a:blip>
+                    <a:srcRect/>
+                    <a:stretch>
+                      <a:fillRect/>
+                    </a:stretch>
+                  </pic:blipFill>
+                  <pic:spPr bwMode="auto">
+                    <a:xfrm>
+                      <a:off x="0" y="0"/>
+                      <a:ext cx="5731510" cy="2096135"/>
+                    </a:xfrm>
+                    <a:prstGeom prst="rect">
+                      <a:avLst/>
+                    </a:prstGeom>
+                    <a:noFill/>
+                    <a:ln>
+                      <a:noFill/>
+                    </a:ln>
+                  </pic:spPr>
+                </pic:pic>
+              </a:graphicData>
+            </a:graphic>
+          </wp:inline>
+        </w:drawing>
+      </w:r>
+    </w:p>
+    <w:p>
+      <w:r>
+        <w:t xml:space="preserve">Connect4 is a game with a large playing space and has a massive, yet still finite state of game spaces it can be in. I chose this game for the project as it would be able to show off the </w:t>
+      </w:r>
+      <w:r>
+        <w:t>algorithm's</w:t>
+      </w:r>
+      <w:r>
+        <w:t xml:space="preserve"> complex </w:t>
+      </w:r>
+      <w:r>
+        <w:t>decision-making</w:t>
+      </w:r>
+      <w:r>
+        <w:t xml:space="preserve"> capabilities while still being </w:t>
+      </w:r>
+      <w:r>
+        <w:t xml:space="preserve">fairly </w:t>
+      </w:r>
+      <w:r>
+        <w:t>easy</w:t>
+      </w:r>
+      <w:r>
+        <w:t xml:space="preserve"> to code and work with. </w:t>
+      </w:r>
+      <w:r>
+        <w:t xml:space="preserve">The initial game state starts with an empty board, each disc that is dropped into a column creates a new game space. </w:t>
+      </w:r>
+    </w:p>
+    <w:p>
+      <w:r>
+        <w:t xml:space="preserve">Games like tic-tac-toe have a much smaller playing area and </w:t>
+      </w:r>
+      <w:r>
+        <w:t>therefore</w:t>
+      </w:r>
+      <w:r>
+        <w:t xml:space="preserve"> have a much smaller game tree</w:t>
+      </w:r>
+      <w:r>
+        <w:t>.</w:t>
+      </w:r>
+    </w:p>
+    <w:p>
+      <w:r>
+        <w:rPr>
+          <w:noProof/>
+        </w:rPr>
+        <w:drawing>
+          <wp:anchor distT="0" distB="0" distL="114300" distR="114300" simplePos="0" relativeHeight="251664384" behindDoc="1" locked="0" layoutInCell="1" allowOverlap="1" wp14:anchorId="3ABE4F3E" wp14:editId="5A973EA5">
+            <wp:simplePos x="0" y="0"/>
+            <wp:positionH relativeFrom="margin">
+              <wp:align>center</wp:align>
+            </wp:positionH>
+            <wp:positionV relativeFrom="paragraph">
+              <wp:posOffset>28741</wp:posOffset>
+            </wp:positionV>
+            <wp:extent cx="4015105" cy="3035300"/>
+            <wp:effectExtent l="0" t="0" r="4445" b="0"/>
+            <wp:wrapTight wrapText="bothSides">
+              <wp:wrapPolygon edited="0">
+                <wp:start x="0" y="0"/>
+                <wp:lineTo x="0" y="21419"/>
+                <wp:lineTo x="21521" y="21419"/>
+                <wp:lineTo x="21521" y="0"/>
+                <wp:lineTo x="0" y="0"/>
+              </wp:wrapPolygon>
+            </wp:wrapTight>
+            <wp:docPr id="1580088395" name="Picture 5" descr="Tic Tac Toe: Understanding the Minimax Algorithm — Never Stop Building -  Crafting Wood with Japanese Techniques"/>
+            <wp:cNvGraphicFramePr>
+              <a:graphicFrameLocks xmlns:a="http://schemas.openxmlformats.org/drawingml/2006/main" noChangeAspect="1"/>
+            </wp:cNvGraphicFramePr>
+            <a:graphic xmlns:a="http://schemas.openxmlformats.org/drawingml/2006/main">
+              <a:graphicData uri="http://schemas.openxmlformats.org/drawingml/2006/picture">
+                <pic:pic xmlns:pic="http://schemas.openxmlformats.org/drawingml/2006/picture">
+                  <pic:nvPicPr>
+                    <pic:cNvPr id="0" name="Picture 18" descr="Tic Tac Toe: Understanding the Minimax Algorithm — Never Stop Building -  Crafting Wood with Japanese Techniques"/>
+                    <pic:cNvPicPr>
+                      <a:picLocks noChangeAspect="1" noChangeArrowheads="1"/>
+                    </pic:cNvPicPr>
+                  </pic:nvPicPr>
+                  <pic:blipFill>
+                    <a:blip r:embed="rId9" cstate="print">
+                      <a:extLst>
+                        <a:ext uri="{28A0092B-C50C-407E-A947-70E740481C1C}">
+                          <a14:useLocalDpi xmlns:a14="http://schemas.microsoft.com/office/drawing/2010/main" val="0"/>
+                        </a:ext>
+                      </a:extLst>
+                    </a:blip>
+                    <a:srcRect/>
+                    <a:stretch>
+                      <a:fillRect/>
+                    </a:stretch>
+                  </pic:blipFill>
+                  <pic:spPr bwMode="auto">
+                    <a:xfrm>
+                      <a:off x="0" y="0"/>
+                      <a:ext cx="4015105" cy="3035300"/>
+                    </a:xfrm>
+                    <a:prstGeom prst="rect">
+                      <a:avLst/>
+                    </a:prstGeom>
+                    <a:noFill/>
+                    <a:ln>
+                      <a:noFill/>
+                    </a:ln>
+                  </pic:spPr>
+                </pic:pic>
+              </a:graphicData>
+            </a:graphic>
+            <wp14:sizeRelH relativeFrom="page">
+              <wp14:pctWidth>0</wp14:pctWidth>
+            </wp14:sizeRelH>
+            <wp14:sizeRelV relativeFrom="page">
+              <wp14:pctHeight>0</wp14:pctHeight>
+            </wp14:sizeRelV>
+          </wp:anchor>
+        </w:drawing>
+      </w:r>
+    </w:p>
+    <w:p/>
+    <w:p/>
+    <w:p/>
+    <w:p/>
+    <w:p/>
+    <w:p/>
     <w:p/>
     <w:p/>
     <w:p/>
@@ -21912,7 +22127,6 @@
         <w:rPr>
           <w:noProof/>
         </w:rPr>
-        <w:lastRenderedPageBreak/>
         <w:drawing>
           <wp:inline distT="0" distB="0" distL="0" distR="0" wp14:anchorId="39BE5472" wp14:editId="55BA7726">
             <wp:extent cx="5731510" cy="3239135"/>
@@ -21929,7 +22143,7 @@
                     <pic:cNvPicPr/>
                   </pic:nvPicPr>
                   <pic:blipFill>
-                    <a:blip r:embed="rId8"/>
+                    <a:blip r:embed="rId10"/>
                     <a:stretch>
                       <a:fillRect/>
                     </a:stretch>
@@ -21952,13 +22166,68 @@
     </w:p>
     <w:p>
       <w:r>
+        <w:t xml:space="preserve">Above is the original rough UML I created to begin the code with. I had a class for the board, the player and the actual game, I also created a class for the game logic to keep these methods separate as I thought putting them in the main or board classes would add unnecessary functionality </w:t>
+      </w:r>
+      <w:r>
+        <w:t>to</w:t>
+      </w:r>
+      <w:r>
+        <w:t xml:space="preserve"> those. </w:t>
+      </w:r>
+      <w:r>
+        <w:t xml:space="preserve">The idea here was that the main class would run the flow of the game, initialising </w:t>
+      </w:r>
+      <w:r>
+        <w:t>the players and asking for their names, player one having the red disc and player two having the yellow disc</w:t>
+      </w:r>
+      <w:r>
+        <w:t xml:space="preserve">, then </w:t>
+      </w:r>
+      <w:r>
+        <w:t>creating</w:t>
+      </w:r>
+      <w:r>
+        <w:t xml:space="preserve"> the board and displaying it, asking the players to drop discs and switching players, checking for a win or draw condition each turn. </w:t>
+      </w:r>
+    </w:p>
+    <w:p/>
+    <w:p/>
+    <w:p/>
+    <w:p/>
+    <w:p/>
+    <w:p/>
+    <w:p/>
+    <w:p/>
+    <w:p/>
+    <w:p/>
+    <w:p/>
+    <w:p/>
+    <w:p/>
+    <w:p>
+      <w:r>
         <w:rPr>
           <w:noProof/>
         </w:rPr>
         <w:drawing>
-          <wp:inline distT="0" distB="0" distL="0" distR="0" wp14:anchorId="0FF02F7F" wp14:editId="555FBA32">
-            <wp:extent cx="4867275" cy="4105275"/>
-            <wp:effectExtent l="0" t="0" r="9525" b="9525"/>
+          <wp:anchor distT="0" distB="0" distL="114300" distR="114300" simplePos="0" relativeHeight="251665408" behindDoc="1" locked="0" layoutInCell="1" allowOverlap="1" wp14:anchorId="0A7FD47A" wp14:editId="51EC12FB">
+            <wp:simplePos x="0" y="0"/>
+            <wp:positionH relativeFrom="margin">
+              <wp:align>center</wp:align>
+            </wp:positionH>
+            <wp:positionV relativeFrom="paragraph">
+              <wp:posOffset>248</wp:posOffset>
+            </wp:positionV>
+            <wp:extent cx="4396740" cy="3708400"/>
+            <wp:effectExtent l="0" t="0" r="3810" b="6350"/>
+            <wp:wrapTight wrapText="bothSides">
+              <wp:wrapPolygon edited="0">
+                <wp:start x="0" y="0"/>
+                <wp:lineTo x="0" y="21526"/>
+                <wp:lineTo x="21525" y="21526"/>
+                <wp:lineTo x="21525" y="0"/>
+                <wp:lineTo x="0" y="0"/>
+              </wp:wrapPolygon>
+            </wp:wrapTight>
             <wp:docPr id="1295921927" name="Picture 1" descr="A screenshot of a computer program&#10;&#10;Description automatically generated"/>
             <wp:cNvGraphicFramePr>
               <a:graphicFrameLocks xmlns:a="http://schemas.openxmlformats.org/drawingml/2006/main" noChangeAspect="1"/>
@@ -21971,7 +22240,13 @@
                     <pic:cNvPicPr/>
                   </pic:nvPicPr>
                   <pic:blipFill>
-                    <a:blip r:embed="rId9"/>
+                    <a:blip r:embed="rId11">
+                      <a:extLst>
+                        <a:ext uri="{28A0092B-C50C-407E-A947-70E740481C1C}">
+                          <a14:useLocalDpi xmlns:a14="http://schemas.microsoft.com/office/drawing/2010/main" val="0"/>
+                        </a:ext>
+                      </a:extLst>
+                    </a:blip>
                     <a:stretch>
                       <a:fillRect/>
                     </a:stretch>
@@ -21979,7 +22254,7 @@
                   <pic:spPr>
                     <a:xfrm>
                       <a:off x="0" y="0"/>
-                      <a:ext cx="4867275" cy="4105275"/>
+                      <a:ext cx="4396740" cy="3708400"/>
                     </a:xfrm>
                     <a:prstGeom prst="rect">
                       <a:avLst/>
@@ -21988,11 +22263,42 @@
                 </pic:pic>
               </a:graphicData>
             </a:graphic>
-          </wp:inline>
+            <wp14:sizeRelH relativeFrom="page">
+              <wp14:pctWidth>0</wp14:pctWidth>
+            </wp14:sizeRelH>
+            <wp14:sizeRelV relativeFrom="page">
+              <wp14:pctHeight>0</wp14:pctHeight>
+            </wp14:sizeRelV>
+          </wp:anchor>
         </w:drawing>
       </w:r>
     </w:p>
     <w:p/>
+    <w:p/>
+    <w:p/>
+    <w:p/>
+    <w:p/>
+    <w:p/>
+    <w:p/>
+    <w:p/>
+    <w:p/>
+    <w:p/>
+    <w:p/>
+    <w:p/>
+    <w:p/>
+    <w:p>
+      <w:r>
+        <w:t xml:space="preserve">A few things have been changed while coding from the original UML. </w:t>
+      </w:r>
+      <w:r>
+        <w:t xml:space="preserve">The names of the classes have been changed as this proof of concept code has been added with the bandit problem proof of concept code and I changed the class names to reduce confusion as to which class belongs to which program. </w:t>
+      </w:r>
+    </w:p>
+    <w:p>
+      <w:r>
+        <w:t xml:space="preserve">The next big change is moving the dropDisc() method into the board class, I decided to do this to make writing the method easier, as this method directly interacts with and changes the board I thought it would be better to have it in the board class. I removed the isMoveValid() method as it was only checking where the column input was in range and not full and so I added this code straight into the dropDisc() method instead. </w:t>
+      </w:r>
+    </w:p>
     <w:p>
       <w:pPr>
         <w:pStyle w:val="Heading1"/>
@@ -22010,7 +22316,6 @@
           <w:sz w:val="32"/>
           <w:szCs w:val="32"/>
         </w:rPr>
-        <w:lastRenderedPageBreak/>
         <w:t>Bibliography</w:t>
       </w:r>
     </w:p>
@@ -22018,44 +22323,6 @@
       <w:pPr>
         <w:rPr>
           <w:color w:val="467886" w:themeColor="hyperlink"/>
-          <w:sz w:val="24"/>
-          <w:szCs w:val="24"/>
-        </w:rPr>
-      </w:pPr>
-      <w:hyperlink r:id="rId10" w:history="1">
-        <w:r>
-          <w:rPr>
-            <w:rStyle w:val="Hyperlink"/>
-            <w:sz w:val="24"/>
-            <w:szCs w:val="24"/>
-            <w:u w:val="none"/>
-          </w:rPr>
-          <w:br/>
-          <w:t>ritvikmath</w:t>
-        </w:r>
-      </w:hyperlink>
-      <w:r>
-        <w:rPr>
-          <w:sz w:val="24"/>
-          <w:szCs w:val="24"/>
-        </w:rPr>
-        <w:t xml:space="preserve">(2020) Multi-Armed Bandit: Data Science Concepts. Available at: </w:t>
-      </w:r>
-      <w:hyperlink r:id="rId11" w:history="1">
-        <w:r>
-          <w:rPr>
-            <w:rStyle w:val="Hyperlink"/>
-            <w:sz w:val="24"/>
-            <w:szCs w:val="24"/>
-            <w:u w:val="none"/>
-          </w:rPr>
-          <w:t>https://www.youtube.com/watch?v=e3L4VocZnnQ</w:t>
-        </w:r>
-      </w:hyperlink>
-    </w:p>
-    <w:p>
-      <w:pPr>
-        <w:rPr>
           <w:sz w:val="24"/>
           <w:szCs w:val="24"/>
         </w:rPr>
@@ -22077,9 +22344,47 @@
           <w:sz w:val="24"/>
           <w:szCs w:val="24"/>
         </w:rPr>
+        <w:t xml:space="preserve">(2020) Multi-Armed Bandit: Data Science Concepts. Available at: </w:t>
+      </w:r>
+      <w:hyperlink r:id="rId13" w:history="1">
+        <w:r>
+          <w:rPr>
+            <w:rStyle w:val="Hyperlink"/>
+            <w:sz w:val="24"/>
+            <w:szCs w:val="24"/>
+            <w:u w:val="none"/>
+          </w:rPr>
+          <w:t>https://www.youtube.com/watch?v=e3L4VocZnnQ</w:t>
+        </w:r>
+      </w:hyperlink>
+    </w:p>
+    <w:p>
+      <w:pPr>
+        <w:rPr>
+          <w:sz w:val="24"/>
+          <w:szCs w:val="24"/>
+        </w:rPr>
+      </w:pPr>
+      <w:hyperlink r:id="rId14" w:history="1">
+        <w:r>
+          <w:rPr>
+            <w:rStyle w:val="Hyperlink"/>
+            <w:sz w:val="24"/>
+            <w:szCs w:val="24"/>
+            <w:u w:val="none"/>
+          </w:rPr>
+          <w:br/>
+          <w:t>ritvikmath</w:t>
+        </w:r>
+      </w:hyperlink>
+      <w:r>
+        <w:rPr>
+          <w:sz w:val="24"/>
+          <w:szCs w:val="24"/>
+        </w:rPr>
         <w:t xml:space="preserve">(2020) Best Multi-Armed Bandit Strategy? (feat: UCB Method). Available at: </w:t>
       </w:r>
-      <w:hyperlink r:id="rId13" w:history="1">
+      <w:hyperlink r:id="rId15" w:history="1">
         <w:r>
           <w:rPr>
             <w:rStyle w:val="Hyperlink"/>
@@ -22108,7 +22413,7 @@
           <w:u w:val="none"/>
         </w:rPr>
       </w:pPr>
-      <w:hyperlink r:id="rId14" w:history="1">
+      <w:hyperlink r:id="rId16" w:history="1">
         <w:r>
           <w:rPr>
             <w:rStyle w:val="Hyperlink"/>
@@ -22128,7 +22433,7 @@
       </w:r>
       <w:r>
         <w:rPr>
-          <w:rFonts w:ascii="Segoe UI" w:eastAsia="Times New Roman" w:hAnsi="Segoe UI" w:cs="Segoe UI"/>
+          <w:rFonts w:eastAsia="Times New Roman" w:cs="Segoe UI"/>
           <w:kern w:val="36"/>
           <w:sz w:val="24"/>
           <w:szCs w:val="24"/>
@@ -22144,7 +22449,7 @@
         </w:rPr>
         <w:t xml:space="preserve">Reinforcement learning: The K-armed bandit problem. Available at: </w:t>
       </w:r>
-      <w:hyperlink r:id="rId15" w:history="1">
+      <w:hyperlink r:id="rId17" w:history="1">
         <w:r>
           <w:rPr>
             <w:rStyle w:val="Hyperlink"/>
@@ -22173,7 +22478,7 @@
           <w:szCs w:val="24"/>
         </w:rPr>
       </w:pPr>
-      <w:hyperlink r:id="rId16" w:history="1">
+      <w:hyperlink r:id="rId18" w:history="1">
         <w:r>
           <w:rPr>
             <w:rStyle w:val="Hyperlink"/>
@@ -22191,7 +22496,7 @@
         </w:rPr>
         <w:t xml:space="preserve">(2022) Semi-uniform strategies for solving K-armed bandits. Available at: </w:t>
       </w:r>
-      <w:hyperlink r:id="rId17" w:history="1">
+      <w:hyperlink r:id="rId19" w:history="1">
         <w:r>
           <w:rPr>
             <w:rStyle w:val="Hyperlink"/>
@@ -22236,7 +22541,7 @@
         </w:rPr>
         <w:t xml:space="preserve"> </w:t>
       </w:r>
-      <w:hyperlink r:id="rId18" w:history="1">
+      <w:hyperlink r:id="rId20" w:history="1">
         <w:r>
           <w:rPr>
             <w:rStyle w:val="Hyperlink"/>
@@ -22264,7 +22569,7 @@
           <w:szCs w:val="24"/>
         </w:rPr>
       </w:pPr>
-      <w:hyperlink r:id="rId19" w:history="1">
+      <w:hyperlink r:id="rId21" w:history="1">
         <w:r>
           <w:rPr>
             <w:rStyle w:val="Hyperlink"/>
@@ -22290,7 +22595,7 @@
         </w:rPr>
         <w:t xml:space="preserve"> </w:t>
       </w:r>
-      <w:hyperlink r:id="rId20" w:history="1">
+      <w:hyperlink r:id="rId22" w:history="1">
         <w:r>
           <w:rPr>
             <w:rStyle w:val="Hyperlink"/>
@@ -22301,24 +22606,34 @@
         </w:r>
       </w:hyperlink>
     </w:p>
-    <w:p/>
     <w:p>
+      <w:pPr>
+        <w:rPr>
+          <w:sz w:val="24"/>
+          <w:szCs w:val="24"/>
+        </w:rPr>
+      </w:pPr>
+    </w:p>
+    <w:p>
+      <w:pPr>
+        <w:rPr>
+          <w:sz w:val="24"/>
+          <w:szCs w:val="24"/>
+        </w:rPr>
+      </w:pPr>
       <w:r>
-        <w:t>Wikipedia contributors. (2024)</w:t>
+        <w:rPr>
+          <w:sz w:val="24"/>
+          <w:szCs w:val="24"/>
+        </w:rPr>
+        <w:t xml:space="preserve">Wikipedia contributors. (2024) Connect Four. Available at: </w:t>
       </w:r>
-      <w:r>
-        <w:t xml:space="preserve"> </w:t>
-      </w:r>
-      <w:r>
-        <w:t>Connect Four.</w:t>
-      </w:r>
-      <w:r>
-        <w:t xml:space="preserve"> Available at: </w:t>
-      </w:r>
-      <w:hyperlink r:id="rId21" w:history="1">
+      <w:hyperlink r:id="rId23" w:history="1">
         <w:r>
           <w:rPr>
             <w:rStyle w:val="Hyperlink"/>
+            <w:sz w:val="24"/>
+            <w:szCs w:val="24"/>
           </w:rPr>
           <w:t>https://en.wikipedia.org/wiki/Connect_Four</w:t>
         </w:r>
@@ -22938,7 +23253,6 @@
   <w:style w:type="character" w:default="1" w:styleId="DefaultParagraphFont">
     <w:name w:val="Default Paragraph Font"/>
     <w:uiPriority w:val="1"/>
-    <w:semiHidden/>
     <w:unhideWhenUsed/>
   </w:style>
   <w:style w:type="table" w:default="1" w:styleId="TableNormal">

</xml_diff>

<commit_message>
Completed video and added link to interim report
</commit_message>
<xml_diff>
--- a/documents/Interim Report.docx
+++ b/documents/Interim Report.docx
@@ -2,9 +2,6 @@
 <file path=word/document.xml><?xml version="1.0" encoding="utf-8"?>
 <w:document xmlns:wpc="http://schemas.microsoft.com/office/word/2010/wordprocessingCanvas" xmlns:cx="http://schemas.microsoft.com/office/drawing/2014/chartex" xmlns:cx1="http://schemas.microsoft.com/office/drawing/2015/9/8/chartex" xmlns:cx2="http://schemas.microsoft.com/office/drawing/2015/10/21/chartex" xmlns:cx3="http://schemas.microsoft.com/office/drawing/2016/5/9/chartex" xmlns:cx4="http://schemas.microsoft.com/office/drawing/2016/5/10/chartex" xmlns:cx5="http://schemas.microsoft.com/office/drawing/2016/5/11/chartex" xmlns:cx6="http://schemas.microsoft.com/office/drawing/2016/5/12/chartex" xmlns:cx7="http://schemas.microsoft.com/office/drawing/2016/5/13/chartex" xmlns:cx8="http://schemas.microsoft.com/office/drawing/2016/5/14/chartex" xmlns:mc="http://schemas.openxmlformats.org/markup-compatibility/2006" xmlns:aink="http://schemas.microsoft.com/office/drawing/2016/ink" xmlns:am3d="http://schemas.microsoft.com/office/drawing/2017/model3d" xmlns:o="urn:schemas-microsoft-com:office:office" xmlns:oel="http://schemas.microsoft.com/office/2019/extlst" xmlns:r="http://schemas.openxmlformats.org/officeDocument/2006/relationships" xmlns:m="http://schemas.openxmlformats.org/officeDocument/2006/math" xmlns:v="urn:schemas-microsoft-com:vml" xmlns:wp14="http://schemas.microsoft.com/office/word/2010/wordprocessingDrawing" xmlns:wp="http://schemas.openxmlformats.org/drawingml/2006/wordprocessingDrawing" xmlns:w10="urn:schemas-microsoft-com:office:word" xmlns:w="http://schemas.openxmlformats.org/wordprocessingml/2006/main" xmlns:w14="http://schemas.microsoft.com/office/word/2010/wordml" xmlns:w15="http://schemas.microsoft.com/office/word/2012/wordml" xmlns:w16cex="http://schemas.microsoft.com/office/word/2018/wordml/cex" xmlns:w16cid="http://schemas.microsoft.com/office/word/2016/wordml/cid" xmlns:w16="http://schemas.microsoft.com/office/word/2018/wordml" xmlns:w16du="http://schemas.microsoft.com/office/word/2023/wordml/word16du" xmlns:w16sdtdh="http://schemas.microsoft.com/office/word/2020/wordml/sdtdatahash" xmlns:w16se="http://schemas.microsoft.com/office/word/2015/wordml/symex" xmlns:wpg="http://schemas.microsoft.com/office/word/2010/wordprocessingGroup" xmlns:wpi="http://schemas.microsoft.com/office/word/2010/wordprocessingInk" xmlns:wne="http://schemas.microsoft.com/office/word/2006/wordml" xmlns:wps="http://schemas.microsoft.com/office/word/2010/wordprocessingShape" mc:Ignorable="w14 w15 w16se w16cid w16 w16cex w16sdtdh w16du wp14">
   <w:body>
-    <w:p/>
-    <w:p/>
-    <w:p/>
     <w:p/>
     <w:p/>
     <w:p/>
@@ -57,6 +54,62 @@
     </w:p>
     <w:p>
       <w:pPr>
+        <w:shd w:val="clear" w:color="auto" w:fill="A5C9EB" w:themeFill="text2" w:themeFillTint="40"/>
+        <w:jc w:val="center"/>
+        <w:rPr>
+          <w:sz w:val="40"/>
+          <w:szCs w:val="40"/>
+        </w:rPr>
+      </w:pPr>
+    </w:p>
+    <w:p>
+      <w:pPr>
+        <w:shd w:val="clear" w:color="auto" w:fill="A5C9EB" w:themeFill="text2" w:themeFillTint="40"/>
+        <w:jc w:val="center"/>
+        <w:rPr>
+          <w:sz w:val="40"/>
+          <w:szCs w:val="40"/>
+        </w:rPr>
+      </w:pPr>
+      <w:r>
+        <w:rPr>
+          <w:sz w:val="40"/>
+          <w:szCs w:val="40"/>
+        </w:rPr>
+        <w:t>Video Link:</w:t>
+      </w:r>
+    </w:p>
+    <w:p>
+      <w:pPr>
+        <w:shd w:val="clear" w:color="auto" w:fill="A5C9EB" w:themeFill="text2" w:themeFillTint="40"/>
+        <w:jc w:val="center"/>
+        <w:rPr>
+          <w:sz w:val="40"/>
+          <w:szCs w:val="40"/>
+        </w:rPr>
+      </w:pPr>
+      <w:hyperlink r:id="rId4" w:history="1">
+        <w:r>
+          <w:rPr>
+            <w:rStyle w:val="Hyperlink"/>
+            <w:sz w:val="40"/>
+            <w:szCs w:val="40"/>
+          </w:rPr>
+          <w:t>https://youtu.be/J0g4LYI5x3s</w:t>
+        </w:r>
+      </w:hyperlink>
+    </w:p>
+    <w:p>
+      <w:pPr>
+        <w:shd w:val="clear" w:color="auto" w:fill="A5C9EB" w:themeFill="text2" w:themeFillTint="40"/>
+        <w:rPr>
+          <w:sz w:val="40"/>
+          <w:szCs w:val="40"/>
+        </w:rPr>
+      </w:pPr>
+    </w:p>
+    <w:p>
+      <w:pPr>
         <w:shd w:val="clear" w:color="auto" w:fill="DAE9F7" w:themeFill="text2" w:themeFillTint="1A"/>
         <w:jc w:val="center"/>
         <w:rPr>
@@ -72,10 +125,6 @@
         <w:t>Alexandra Danciu</w:t>
       </w:r>
     </w:p>
-    <w:p/>
-    <w:p/>
-    <w:p/>
-    <w:p/>
     <w:p/>
     <w:p/>
     <w:p/>
@@ -345,6 +394,7 @@
     <w:p/>
     <w:p>
       <w:r>
+        <w:lastRenderedPageBreak/>
         <w:t xml:space="preserve">### Sunday the 8th of </w:t>
       </w:r>
       <w:proofErr w:type="gramStart"/>
@@ -404,7 +454,6 @@
     </w:p>
     <w:p>
       <w:r>
-        <w:lastRenderedPageBreak/>
         <w:t>Finished the PowerPoint for submission tomorrow and started thinking of the script.</w:t>
       </w:r>
     </w:p>
@@ -576,7 +625,6 @@
     <w:p/>
     <w:p>
       <w:r>
-        <w:lastRenderedPageBreak/>
         <w:t xml:space="preserve">### Friday the 8th of </w:t>
       </w:r>
       <w:proofErr w:type="gramStart"/>
@@ -688,6 +736,7 @@
     </w:p>
     <w:p>
       <w:r>
+        <w:lastRenderedPageBreak/>
         <w:t>Continued work on the project plan. Had a meeting with the project supervisor, we discussed the plan.</w:t>
       </w:r>
     </w:p>
@@ -765,7 +814,6 @@
           <w:sz w:val="24"/>
           <w:szCs w:val="24"/>
         </w:rPr>
-        <w:lastRenderedPageBreak/>
         <w:t>What are Bandit Problems?</w:t>
       </w:r>
     </w:p>
@@ -991,15 +1039,7 @@
           <w:sz w:val="24"/>
           <w:szCs w:val="24"/>
         </w:rPr>
-        <w:t xml:space="preserve">One of these less efficient algorithms that still gets the job done is Explore Only. With this algorithm the entire 300 days is spent exploring and picking random restaurants to dine at. By the end, you have spent a considerable amount of time at the wrong </w:t>
-      </w:r>
-      <w:r>
-        <w:rPr>
-          <w:sz w:val="24"/>
-          <w:szCs w:val="24"/>
-        </w:rPr>
-        <w:lastRenderedPageBreak/>
-        <w:t>restaurants and have lost some points on the way. Each restaurant will end up having an equal 100 days spent at them.</w:t>
+        <w:t>One of these less efficient algorithms that still gets the job done is Explore Only. With this algorithm the entire 300 days is spent exploring and picking random restaurants to dine at. By the end, you have spent a considerable amount of time at the wrong restaurants and have lost some points on the way. Each restaurant will end up having an equal 100 days spent at them.</w:t>
       </w:r>
     </w:p>
     <w:p>
@@ -1246,7 +1286,6 @@
           <w:sz w:val="24"/>
           <w:szCs w:val="24"/>
         </w:rPr>
-        <w:lastRenderedPageBreak/>
         <w:drawing>
           <wp:anchor distT="0" distB="0" distL="114300" distR="114300" simplePos="0" relativeHeight="251661312" behindDoc="1" locked="0" layoutInCell="1" allowOverlap="1" wp14:anchorId="7893D7BB" wp14:editId="5AC81200">
             <wp:simplePos x="0" y="0"/>
@@ -1281,7 +1320,7 @@
                     </pic:cNvPicPr>
                   </pic:nvPicPr>
                   <pic:blipFill>
-                    <a:blip r:embed="rId4">
+                    <a:blip r:embed="rId5">
                       <a:extLst>
                         <a:ext uri="{28A0092B-C50C-407E-A947-70E740481C1C}">
                           <a14:useLocalDpi xmlns:a14="http://schemas.microsoft.com/office/drawing/2010/main" val="0"/>
@@ -1519,7 +1558,6 @@
         <w:rPr>
           <w:noProof/>
         </w:rPr>
-        <w:lastRenderedPageBreak/>
         <w:drawing>
           <wp:anchor distT="0" distB="0" distL="114300" distR="114300" simplePos="0" relativeHeight="251660288" behindDoc="1" locked="0" layoutInCell="1" allowOverlap="1" wp14:anchorId="48676796" wp14:editId="41FDBA50">
             <wp:simplePos x="0" y="0"/>
@@ -1552,7 +1590,7 @@
                     <pic:cNvPicPr/>
                   </pic:nvPicPr>
                   <pic:blipFill>
-                    <a:blip r:embed="rId5">
+                    <a:blip r:embed="rId6">
                       <a:extLst>
                         <a:ext uri="{28A0092B-C50C-407E-A947-70E740481C1C}">
                           <a14:useLocalDpi xmlns:a14="http://schemas.microsoft.com/office/drawing/2010/main" val="0"/>
@@ -1740,7 +1778,7 @@
                     <pic:cNvPicPr/>
                   </pic:nvPicPr>
                   <pic:blipFill>
-                    <a:blip r:embed="rId6">
+                    <a:blip r:embed="rId7">
                       <a:extLst>
                         <a:ext uri="{28A0092B-C50C-407E-A947-70E740481C1C}">
                           <a14:useLocalDpi xmlns:a14="http://schemas.microsoft.com/office/drawing/2010/main" val="0"/>
@@ -22605,7 +22643,7 @@
                     </pic:cNvPicPr>
                   </pic:nvPicPr>
                   <pic:blipFill>
-                    <a:blip r:embed="rId7">
+                    <a:blip r:embed="rId8">
                       <a:extLst>
                         <a:ext uri="{28A0092B-C50C-407E-A947-70E740481C1C}">
                           <a14:useLocalDpi xmlns:a14="http://schemas.microsoft.com/office/drawing/2010/main" val="0"/>
@@ -22693,7 +22731,7 @@
                     </pic:cNvPicPr>
                   </pic:nvPicPr>
                   <pic:blipFill>
-                    <a:blip r:embed="rId8" cstate="print">
+                    <a:blip r:embed="rId9" cstate="print">
                       <a:extLst>
                         <a:ext uri="{28A0092B-C50C-407E-A947-70E740481C1C}">
                           <a14:useLocalDpi xmlns:a14="http://schemas.microsoft.com/office/drawing/2010/main" val="0"/>
@@ -22776,7 +22814,7 @@
           <w:noProof/>
         </w:rPr>
         <w:drawing>
-          <wp:anchor distT="0" distB="0" distL="114300" distR="114300" simplePos="0" relativeHeight="251664384" behindDoc="1" locked="0" layoutInCell="1" allowOverlap="1" wp14:anchorId="3ABE4F3E" wp14:editId="0E0EB972">
+          <wp:anchor distT="0" distB="0" distL="114300" distR="114300" simplePos="0" relativeHeight="251664384" behindDoc="1" locked="0" layoutInCell="1" allowOverlap="1" wp14:anchorId="3ABE4F3E" wp14:editId="0D9D9F94">
             <wp:simplePos x="0" y="0"/>
             <wp:positionH relativeFrom="margin">
               <wp:align>center</wp:align>
@@ -22809,7 +22847,7 @@
                     </pic:cNvPicPr>
                   </pic:nvPicPr>
                   <pic:blipFill>
-                    <a:blip r:embed="rId9" cstate="print">
+                    <a:blip r:embed="rId10" cstate="print">
                       <a:extLst>
                         <a:ext uri="{28A0092B-C50C-407E-A947-70E740481C1C}">
                           <a14:useLocalDpi xmlns:a14="http://schemas.microsoft.com/office/drawing/2010/main" val="0"/>
@@ -22894,7 +22932,7 @@
                     <pic:cNvPicPr/>
                   </pic:nvPicPr>
                   <pic:blipFill>
-                    <a:blip r:embed="rId10"/>
+                    <a:blip r:embed="rId11"/>
                     <a:stretch>
                       <a:fillRect/>
                     </a:stretch>
@@ -22992,7 +23030,7 @@
                     <pic:cNvPicPr/>
                   </pic:nvPicPr>
                   <pic:blipFill>
-                    <a:blip r:embed="rId11">
+                    <a:blip r:embed="rId12">
                       <a:extLst>
                         <a:ext uri="{28A0092B-C50C-407E-A947-70E740481C1C}">
                           <a14:useLocalDpi xmlns:a14="http://schemas.microsoft.com/office/drawing/2010/main" val="0"/>
@@ -23121,7 +23159,7 @@
           <w:szCs w:val="24"/>
         </w:rPr>
       </w:pPr>
-      <w:hyperlink r:id="rId12" w:history="1">
+      <w:hyperlink r:id="rId13" w:history="1">
         <w:r>
           <w:rPr>
             <w:rStyle w:val="Hyperlink"/>
@@ -23140,7 +23178,7 @@
         </w:rPr>
         <w:t xml:space="preserve">(2020) Multi-Armed Bandit: Data Science Concepts. Available at: </w:t>
       </w:r>
-      <w:hyperlink r:id="rId13" w:history="1">
+      <w:hyperlink r:id="rId14" w:history="1">
         <w:r>
           <w:rPr>
             <w:rStyle w:val="Hyperlink"/>
@@ -23159,7 +23197,7 @@
           <w:szCs w:val="24"/>
         </w:rPr>
       </w:pPr>
-      <w:hyperlink r:id="rId14" w:history="1">
+      <w:hyperlink r:id="rId15" w:history="1">
         <w:r>
           <w:rPr>
             <w:rStyle w:val="Hyperlink"/>
@@ -23178,7 +23216,7 @@
         </w:rPr>
         <w:t xml:space="preserve">(2020) Best Multi-Armed Bandit Strategy? (feat: UCB Method). Available at: </w:t>
       </w:r>
-      <w:hyperlink r:id="rId15" w:history="1">
+      <w:hyperlink r:id="rId16" w:history="1">
         <w:r>
           <w:rPr>
             <w:rStyle w:val="Hyperlink"/>
@@ -23207,7 +23245,7 @@
           <w:u w:val="none"/>
         </w:rPr>
       </w:pPr>
-      <w:hyperlink r:id="rId16" w:history="1">
+      <w:hyperlink r:id="rId17" w:history="1">
         <w:r>
           <w:rPr>
             <w:rStyle w:val="Hyperlink"/>
@@ -23243,7 +23281,7 @@
         </w:rPr>
         <w:t xml:space="preserve">Reinforcement learning: The K-armed bandit problem. Available at: </w:t>
       </w:r>
-      <w:hyperlink r:id="rId17" w:history="1">
+      <w:hyperlink r:id="rId18" w:history="1">
         <w:r>
           <w:rPr>
             <w:rStyle w:val="Hyperlink"/>
@@ -23272,7 +23310,7 @@
           <w:szCs w:val="24"/>
         </w:rPr>
       </w:pPr>
-      <w:hyperlink r:id="rId18" w:history="1">
+      <w:hyperlink r:id="rId19" w:history="1">
         <w:r>
           <w:rPr>
             <w:rStyle w:val="Hyperlink"/>
@@ -23290,7 +23328,7 @@
         </w:rPr>
         <w:t xml:space="preserve">(2022) Semi-uniform strategies for solving K-armed bandits. Available at: </w:t>
       </w:r>
-      <w:hyperlink r:id="rId19" w:history="1">
+      <w:hyperlink r:id="rId20" w:history="1">
         <w:r>
           <w:rPr>
             <w:rStyle w:val="Hyperlink"/>
@@ -23353,7 +23391,7 @@
         </w:rPr>
         <w:t xml:space="preserve"> </w:t>
       </w:r>
-      <w:hyperlink r:id="rId20" w:history="1">
+      <w:hyperlink r:id="rId21" w:history="1">
         <w:r>
           <w:rPr>
             <w:rStyle w:val="Hyperlink"/>
@@ -23386,7 +23424,7 @@
         </w:rPr>
         <w:t xml:space="preserve">Wikipedia contributors. (2024) Connect Four. Available at: </w:t>
       </w:r>
-      <w:hyperlink r:id="rId21" w:history="1">
+      <w:hyperlink r:id="rId22" w:history="1">
         <w:r>
           <w:rPr>
             <w:rStyle w:val="Hyperlink"/>
@@ -23398,7 +23436,7 @@
       </w:hyperlink>
     </w:p>
     <w:p>
-      <w:hyperlink r:id="rId22" w:history="1">
+      <w:hyperlink r:id="rId23" w:history="1">
         <w:r>
           <w:rPr>
             <w:rStyle w:val="Hyperlink"/>
@@ -23410,29 +23448,17 @@
       <w:r>
         <w:t xml:space="preserve">(2016) Monte Carlo Tree Search p1. Available at: </w:t>
       </w:r>
-      <w:hyperlink r:id="rId23" w:history="1">
+      <w:hyperlink r:id="rId24" w:history="1">
         <w:r>
           <w:rPr>
             <w:rStyle w:val="Hyperlink"/>
           </w:rPr>
-          <w:t>https://www.youtube.com/watch?v=onB</w:t>
-        </w:r>
-        <w:r>
-          <w:rPr>
-            <w:rStyle w:val="Hyperlink"/>
-          </w:rPr>
-          <w:t>Y</w:t>
-        </w:r>
-        <w:r>
-          <w:rPr>
-            <w:rStyle w:val="Hyperlink"/>
-          </w:rPr>
-          <w:t>sen2_eA</w:t>
+          <w:t>https://www.youtube.com/watch?v=onBYsen2_eA</w:t>
         </w:r>
       </w:hyperlink>
     </w:p>
     <w:p>
-      <w:hyperlink r:id="rId24" w:history="1">
+      <w:hyperlink r:id="rId25" w:history="1">
         <w:r>
           <w:rPr>
             <w:rStyle w:val="Hyperlink"/>
@@ -23442,15 +23468,9 @@
         </w:r>
       </w:hyperlink>
       <w:r>
-        <w:t>(2016) Monte Carlo Tree Search p</w:t>
-      </w:r>
-      <w:r>
-        <w:t>2</w:t>
-      </w:r>
-      <w:r>
-        <w:t xml:space="preserve">. Available at: </w:t>
-      </w:r>
-      <w:hyperlink r:id="rId25" w:history="1">
+        <w:t xml:space="preserve">(2016) Monte Carlo Tree Search p2. Available at: </w:t>
+      </w:r>
+      <w:hyperlink r:id="rId26" w:history="1">
         <w:r>
           <w:rPr>
             <w:rStyle w:val="Hyperlink"/>
@@ -23460,7 +23480,7 @@
       </w:hyperlink>
     </w:p>
     <w:p>
-      <w:hyperlink r:id="rId26" w:history="1">
+      <w:hyperlink r:id="rId27" w:history="1">
         <w:r>
           <w:rPr>
             <w:rStyle w:val="Hyperlink"/>
@@ -23470,15 +23490,9 @@
         </w:r>
       </w:hyperlink>
       <w:r>
-        <w:t>(2016) Monte Carlo Tree Search p</w:t>
-      </w:r>
-      <w:r>
-        <w:t>3</w:t>
-      </w:r>
-      <w:r>
-        <w:t xml:space="preserve">. Available at: </w:t>
-      </w:r>
-      <w:hyperlink r:id="rId27" w:history="1">
+        <w:t xml:space="preserve">(2016) Monte Carlo Tree Search p3. Available at: </w:t>
+      </w:r>
+      <w:hyperlink r:id="rId28" w:history="1">
         <w:r>
           <w:rPr>
             <w:rStyle w:val="Hyperlink"/>
@@ -23488,7 +23502,7 @@
       </w:hyperlink>
     </w:p>
     <w:p>
-      <w:hyperlink r:id="rId28" w:history="1">
+      <w:hyperlink r:id="rId29" w:history="1">
         <w:r>
           <w:rPr>
             <w:rStyle w:val="Hyperlink"/>
@@ -23498,15 +23512,9 @@
         </w:r>
       </w:hyperlink>
       <w:r>
-        <w:t>(2016) Monte Carlo Tree Search p</w:t>
-      </w:r>
-      <w:r>
-        <w:t>4</w:t>
-      </w:r>
-      <w:r>
-        <w:t xml:space="preserve">. Available at: </w:t>
-      </w:r>
-      <w:hyperlink r:id="rId29" w:history="1">
+        <w:t xml:space="preserve">(2016) Monte Carlo Tree Search p4. Available at: </w:t>
+      </w:r>
+      <w:hyperlink r:id="rId30" w:history="1">
         <w:r>
           <w:rPr>
             <w:rStyle w:val="Hyperlink"/>
@@ -23516,7 +23524,7 @@
       </w:hyperlink>
     </w:p>
     <w:p>
-      <w:hyperlink r:id="rId30" w:history="1">
+      <w:hyperlink r:id="rId31" w:history="1">
         <w:r>
           <w:rPr>
             <w:rStyle w:val="Hyperlink"/>
@@ -23526,15 +23534,9 @@
         </w:r>
       </w:hyperlink>
       <w:r>
-        <w:t>(2016) Monte Carlo Tree Search p</w:t>
-      </w:r>
-      <w:r>
-        <w:t>5</w:t>
-      </w:r>
-      <w:r>
-        <w:t xml:space="preserve">. Available at: </w:t>
-      </w:r>
-      <w:hyperlink r:id="rId31" w:history="1">
+        <w:t xml:space="preserve">(2016) Monte Carlo Tree Search p5. Available at: </w:t>
+      </w:r>
+      <w:hyperlink r:id="rId32" w:history="1">
         <w:r>
           <w:rPr>
             <w:rStyle w:val="Hyperlink"/>

</xml_diff>